<commit_message>
Worked through first video
</commit_message>
<xml_diff>
--- a/SDS_front-end_learning_diary_blumenstein.docx
+++ b/SDS_front-end_learning_diary_blumenstein.docx
@@ -431,18 +431,100 @@
       <w:pPr>
         <w:pStyle w:val="Textkrper"/>
         <w:rPr>
-          <w:b/>
-          <w:bCs/>
-          <w:lang w:val="en-US"/>
-        </w:rPr>
-      </w:pPr>
-      <w:r>
-        <w:rPr>
-          <w:b/>
-          <w:bCs/>
-          <w:lang w:val="en-US"/>
-        </w:rPr>
-        <w:t>EXAMPLE STYLE 1</w:t>
+          <w:lang w:val="en-US"/>
+        </w:rPr>
+      </w:pPr>
+      <w:r>
+        <w:rPr>
+          <w:lang w:val="en-US"/>
+        </w:rPr>
+        <w:t>28.11.2022</w:t>
+      </w:r>
+      <w:r>
+        <w:rPr>
+          <w:lang w:val="en-US"/>
+        </w:rPr>
+        <w:br/>
+      </w:r>
+      <w:r>
+        <w:rPr>
+          <w:lang w:val="en-US"/>
+        </w:rPr>
+        <w:br/>
+      </w:r>
+      <w:r>
+        <w:rPr>
+          <w:lang w:val="en-US"/>
+        </w:rPr>
+        <w:t xml:space="preserve">I started </w:t>
+      </w:r>
+      <w:r>
+        <w:rPr>
+          <w:lang w:val="en-US"/>
+        </w:rPr>
+        <w:t>the course</w:t>
+      </w:r>
+      <w:r>
+        <w:rPr>
+          <w:lang w:val="en-US"/>
+        </w:rPr>
+        <w:t xml:space="preserve"> and understood what </w:t>
+      </w:r>
+      <w:r>
+        <w:rPr>
+          <w:lang w:val="en-US"/>
+        </w:rPr>
+        <w:t xml:space="preserve">it was </w:t>
+      </w:r>
+      <w:r>
+        <w:rPr>
+          <w:lang w:val="en-US"/>
+        </w:rPr>
+        <w:t xml:space="preserve">about and how to complete </w:t>
+      </w:r>
+      <w:r>
+        <w:rPr>
+          <w:lang w:val="en-US"/>
+        </w:rPr>
+        <w:t>it</w:t>
+      </w:r>
+      <w:r>
+        <w:rPr>
+          <w:lang w:val="en-US"/>
+        </w:rPr>
+        <w:t xml:space="preserve">. I decided to first learn how </w:t>
+      </w:r>
+      <w:proofErr w:type="spellStart"/>
+      <w:r>
+        <w:rPr>
+          <w:lang w:val="en-US"/>
+        </w:rPr>
+        <w:t>git</w:t>
+      </w:r>
+      <w:proofErr w:type="spellEnd"/>
+      <w:r>
+        <w:rPr>
+          <w:lang w:val="en-US"/>
+        </w:rPr>
+        <w:t xml:space="preserve"> works and set up a repository for </w:t>
+      </w:r>
+      <w:r>
+        <w:rPr>
+          <w:lang w:val="en-US"/>
+        </w:rPr>
+        <w:t>the course</w:t>
+      </w:r>
+      <w:r>
+        <w:rPr>
+          <w:lang w:val="en-US"/>
+        </w:rPr>
+        <w:t>.</w:t>
+      </w:r>
+      <w:r>
+        <w:rPr>
+          <w:lang w:val="en-US"/>
+        </w:rPr>
+        <w:t xml:space="preserve"> I already created a “Coursework” and a “Project” folder for this repository.</w:t>
       </w:r>
     </w:p>
     <w:p>
@@ -456,58 +538,91 @@
         <w:rPr>
           <w:lang w:val="en-US"/>
         </w:rPr>
-        <w:t>10.9.2018</w:t>
-      </w:r>
-      <w:r>
-        <w:rPr>
-          <w:lang w:val="en-US"/>
-        </w:rPr>
-        <w:br/>
-      </w:r>
-      <w:r>
-        <w:rPr>
-          <w:lang w:val="en-US"/>
-        </w:rPr>
-        <w:br/>
-        <w:t xml:space="preserve">I </w:t>
-      </w:r>
-      <w:r>
-        <w:rPr>
-          <w:lang w:val="en-US"/>
-        </w:rPr>
-        <w:t xml:space="preserve">checked </w:t>
-      </w:r>
-      <w:r>
-        <w:rPr>
-          <w:lang w:val="en-US"/>
-        </w:rPr>
-        <w:t xml:space="preserve">the general information and understood the </w:t>
-      </w:r>
-      <w:proofErr w:type="gramStart"/>
-      <w:r>
-        <w:rPr>
-          <w:lang w:val="en-US"/>
-        </w:rPr>
-        <w:t>main focus</w:t>
-      </w:r>
-      <w:proofErr w:type="gramEnd"/>
-      <w:r>
-        <w:rPr>
-          <w:lang w:val="en-US"/>
-        </w:rPr>
-        <w:t xml:space="preserve"> of t</w:t>
-      </w:r>
-      <w:r>
-        <w:rPr>
-          <w:lang w:val="en-US"/>
-        </w:rPr>
-        <w:t xml:space="preserve">he course, which is to find my passion as a software developer and create a unique project to represent my skills. I chose frontend module because it was the most interesting project offered. I’ve also tried to set up my environment, but I could not decide which code editor I would like to use.  I learned to set up a git repository and did my first commit, everything went smoothly after I clicked the banner to watch intro to GIT. </w:t>
-      </w:r>
-      <w:r>
-        <w:rPr>
-          <w:lang w:val="en-US"/>
-        </w:rPr>
-        <w:t xml:space="preserve"> </w:t>
+        <w:t xml:space="preserve">I finally understood how to use git over the terminal (on MacOS), which I never did in my study program until now. I installed Visual Studio Code as well as Atom, as I worked with </w:t>
+      </w:r>
+      <w:r>
+        <w:rPr>
+          <w:lang w:val="en-US"/>
+        </w:rPr>
+        <w:t>both</w:t>
+      </w:r>
+      <w:r>
+        <w:rPr>
+          <w:lang w:val="en-US"/>
+        </w:rPr>
+        <w:t xml:space="preserve"> in the past and I am not quite sure which one I am going to use in this course. In the first semester of my studies I already worked with frontend, which is why I wanted to deepen my knowledge and signed up for this </w:t>
+      </w:r>
+      <w:r>
+        <w:rPr>
+          <w:lang w:val="en-US"/>
+        </w:rPr>
+        <w:t>module</w:t>
+      </w:r>
+      <w:r>
+        <w:rPr>
+          <w:lang w:val="en-US"/>
+        </w:rPr>
+        <w:t xml:space="preserve">. At that </w:t>
+      </w:r>
+      <w:r>
+        <w:rPr>
+          <w:lang w:val="en-US"/>
+        </w:rPr>
+        <w:t>time,</w:t>
+      </w:r>
+      <w:r>
+        <w:rPr>
+          <w:lang w:val="en-US"/>
+        </w:rPr>
+        <w:t xml:space="preserve"> we worked with Atom,</w:t>
+      </w:r>
+      <w:r>
+        <w:rPr>
+          <w:lang w:val="en-US"/>
+        </w:rPr>
+        <w:t xml:space="preserve"> but I haven’t heard of that editor in other contexts until now and I might try using VS Code this time</w:t>
+      </w:r>
+      <w:r>
+        <w:rPr>
+          <w:lang w:val="en-US"/>
+        </w:rPr>
+        <w:t xml:space="preserve">. </w:t>
+      </w:r>
+      <w:r>
+        <w:rPr>
+          <w:lang w:val="en-US"/>
+        </w:rPr>
+        <w:t>W</w:t>
+      </w:r>
+      <w:r>
+        <w:rPr>
+          <w:lang w:val="en-US"/>
+        </w:rPr>
+        <w:t xml:space="preserve">hat I am most happy about is that I finally got an introduction </w:t>
+      </w:r>
+      <w:r>
+        <w:rPr>
+          <w:lang w:val="en-US"/>
+        </w:rPr>
+        <w:t xml:space="preserve">on how </w:t>
+      </w:r>
+      <w:r>
+        <w:rPr>
+          <w:lang w:val="en-US"/>
+        </w:rPr>
+        <w:t>to</w:t>
+      </w:r>
+      <w:r>
+        <w:rPr>
+          <w:lang w:val="en-US"/>
+        </w:rPr>
+        <w:t xml:space="preserve"> use</w:t>
+      </w:r>
+      <w:r>
+        <w:rPr>
+          <w:lang w:val="en-US"/>
+        </w:rPr>
+        <w:t xml:space="preserve"> git, which is a huge step in my Software Development “career”.</w:t>
       </w:r>
     </w:p>
     <w:p>
@@ -529,13 +644,7 @@
         <w:rPr>
           <w:lang w:val="en-US"/>
         </w:rPr>
-        <w:t>11.9.201</w:t>
-      </w:r>
-      <w:r>
-        <w:rPr>
-          <w:lang w:val="en-US"/>
-        </w:rPr>
-        <w:t>8</w:t>
+        <w:t>04.12.2022</w:t>
       </w:r>
     </w:p>
     <w:p>
@@ -545,19 +654,6 @@
           <w:lang w:val="en-US"/>
         </w:rPr>
       </w:pPr>
-      <w:r>
-        <w:rPr>
-          <w:lang w:val="en-US"/>
-        </w:rPr>
-        <w:br/>
-        <w:t xml:space="preserve">I have chosen VS Code as my code editor for this course, I learned how to set up addons by googling how to do it. I searched the web for best addons and chose the best addons that I think fits me best.  </w:t>
-      </w:r>
-      <w:r>
-        <w:rPr>
-          <w:lang w:val="en-US"/>
-        </w:rPr>
-        <w:t>I started to watch the first part of the example project to understand the technologies better.</w:t>
-      </w:r>
     </w:p>
     <w:p>
       <w:pPr>
@@ -566,6 +662,18 @@
           <w:lang w:val="en-US"/>
         </w:rPr>
       </w:pPr>
+      <w:r>
+        <w:rPr>
+          <w:lang w:val="en-US"/>
+        </w:rPr>
+        <w:t>Today I decided on how to proceed with this Learning Diary</w:t>
+      </w:r>
+      <w:r>
+        <w:rPr>
+          <w:lang w:val="en-US"/>
+        </w:rPr>
+        <w:t xml:space="preserve">. </w:t>
+      </w:r>
     </w:p>
     <w:p>
       <w:pPr>
@@ -574,43 +682,83 @@
           <w:lang w:val="en-US"/>
         </w:rPr>
       </w:pPr>
-      <w:r>
-        <w:rPr>
-          <w:lang w:val="en-US"/>
-        </w:rPr>
-        <w:t xml:space="preserve">I did my </w:t>
-      </w:r>
-      <w:r>
-        <w:rPr>
-          <w:lang w:val="en-US"/>
-        </w:rPr>
-        <w:t xml:space="preserve">second </w:t>
-      </w:r>
-      <w:r>
-        <w:rPr>
-          <w:lang w:val="en-US"/>
-        </w:rPr>
-        <w:t>commit but somehow it did not go as</w:t>
-      </w:r>
-      <w:r>
-        <w:rPr>
-          <w:lang w:val="en-US"/>
-        </w:rPr>
-        <w:t xml:space="preserve"> I planned. I went to </w:t>
+    </w:p>
+    <w:p>
+      <w:pPr>
+        <w:pStyle w:val="Textkrper"/>
+        <w:rPr>
+          <w:lang w:val="en-US"/>
+        </w:rPr>
+      </w:pPr>
+      <w:r>
+        <w:rPr>
+          <w:lang w:val="en-US"/>
+        </w:rPr>
+        <w:t>22.12.2022</w:t>
+      </w:r>
+    </w:p>
+    <w:p>
+      <w:pPr>
+        <w:pStyle w:val="Textkrper"/>
+        <w:rPr>
+          <w:lang w:val="en-US"/>
+        </w:rPr>
+      </w:pPr>
+    </w:p>
+    <w:p>
+      <w:pPr>
+        <w:pStyle w:val="Textkrper"/>
+        <w:rPr>
+          <w:lang w:val="en-US"/>
+        </w:rPr>
+      </w:pPr>
+      <w:r>
+        <w:rPr>
+          <w:lang w:val="en-US"/>
+        </w:rPr>
+        <w:t xml:space="preserve">I started to watch the first video and got an introduction to sass. As I thought it would be the easiest to follow along, I decided to also use VS Code editor for this course and installed addons such as </w:t>
       </w:r>
       <w:proofErr w:type="spellStart"/>
       <w:r>
         <w:rPr>
           <w:lang w:val="en-US"/>
         </w:rPr>
-        <w:t>stackoverflow</w:t>
+        <w:t>LiveServer</w:t>
       </w:r>
       <w:proofErr w:type="spellEnd"/>
       <w:r>
         <w:rPr>
           <w:lang w:val="en-US"/>
         </w:rPr>
-        <w:t xml:space="preserve"> and found quite many threads about version control problems. I was able to figure out what was the problem and continued to watch the first part till the end.</w:t>
+        <w:t xml:space="preserve"> and Prettier. I also installed Node.js and worked through the first video until the end, which means I created folders like </w:t>
+      </w:r>
+      <w:proofErr w:type="spellStart"/>
+      <w:r>
+        <w:rPr>
+          <w:lang w:val="en-US"/>
+        </w:rPr>
+        <w:t>dist</w:t>
+      </w:r>
+      <w:proofErr w:type="spellEnd"/>
+      <w:r>
+        <w:rPr>
+          <w:lang w:val="en-US"/>
+        </w:rPr>
+        <w:t xml:space="preserve"> and </w:t>
+      </w:r>
+      <w:proofErr w:type="spellStart"/>
+      <w:r>
+        <w:rPr>
+          <w:lang w:val="en-US"/>
+        </w:rPr>
+        <w:t>scss</w:t>
+      </w:r>
+      <w:proofErr w:type="spellEnd"/>
+      <w:r>
+        <w:rPr>
+          <w:lang w:val="en-US"/>
+        </w:rPr>
+        <w:t xml:space="preserve"> to work with on the example project.</w:t>
       </w:r>
     </w:p>
     <w:p>
@@ -1278,6 +1426,119 @@
     </w:lvl>
   </w:abstractNum>
   <w:abstractNum w:abstractNumId="3" w15:restartNumberingAfterBreak="0">
+    <w:nsid w:val="47636F7E"/>
+    <w:multiLevelType w:val="hybridMultilevel"/>
+    <w:tmpl w:val="723CC8C2"/>
+    <w:lvl w:ilvl="0" w:tplc="4D7C253A">
+      <w:start w:val="22"/>
+      <w:numFmt w:val="bullet"/>
+      <w:lvlText w:val="-"/>
+      <w:lvlJc w:val="left"/>
+      <w:pPr>
+        <w:ind w:left="720" w:hanging="360"/>
+      </w:pPr>
+      <w:rPr>
+        <w:rFonts w:ascii="Times New Roman" w:eastAsia="Times New Roman" w:hAnsi="Times New Roman" w:cs="Times New Roman" w:hint="default"/>
+      </w:rPr>
+    </w:lvl>
+    <w:lvl w:ilvl="1" w:tplc="04070003" w:tentative="1">
+      <w:start w:val="1"/>
+      <w:numFmt w:val="bullet"/>
+      <w:lvlText w:val="o"/>
+      <w:lvlJc w:val="left"/>
+      <w:pPr>
+        <w:ind w:left="1440" w:hanging="360"/>
+      </w:pPr>
+      <w:rPr>
+        <w:rFonts w:ascii="Courier New" w:hAnsi="Courier New" w:cs="Courier New" w:hint="default"/>
+      </w:rPr>
+    </w:lvl>
+    <w:lvl w:ilvl="2" w:tplc="04070005" w:tentative="1">
+      <w:start w:val="1"/>
+      <w:numFmt w:val="bullet"/>
+      <w:lvlText w:val=""/>
+      <w:lvlJc w:val="left"/>
+      <w:pPr>
+        <w:ind w:left="2160" w:hanging="360"/>
+      </w:pPr>
+      <w:rPr>
+        <w:rFonts w:ascii="Wingdings" w:hAnsi="Wingdings" w:hint="default"/>
+      </w:rPr>
+    </w:lvl>
+    <w:lvl w:ilvl="3" w:tplc="04070001" w:tentative="1">
+      <w:start w:val="1"/>
+      <w:numFmt w:val="bullet"/>
+      <w:lvlText w:val=""/>
+      <w:lvlJc w:val="left"/>
+      <w:pPr>
+        <w:ind w:left="2880" w:hanging="360"/>
+      </w:pPr>
+      <w:rPr>
+        <w:rFonts w:ascii="Symbol" w:hAnsi="Symbol" w:hint="default"/>
+      </w:rPr>
+    </w:lvl>
+    <w:lvl w:ilvl="4" w:tplc="04070003" w:tentative="1">
+      <w:start w:val="1"/>
+      <w:numFmt w:val="bullet"/>
+      <w:lvlText w:val="o"/>
+      <w:lvlJc w:val="left"/>
+      <w:pPr>
+        <w:ind w:left="3600" w:hanging="360"/>
+      </w:pPr>
+      <w:rPr>
+        <w:rFonts w:ascii="Courier New" w:hAnsi="Courier New" w:cs="Courier New" w:hint="default"/>
+      </w:rPr>
+    </w:lvl>
+    <w:lvl w:ilvl="5" w:tplc="04070005" w:tentative="1">
+      <w:start w:val="1"/>
+      <w:numFmt w:val="bullet"/>
+      <w:lvlText w:val=""/>
+      <w:lvlJc w:val="left"/>
+      <w:pPr>
+        <w:ind w:left="4320" w:hanging="360"/>
+      </w:pPr>
+      <w:rPr>
+        <w:rFonts w:ascii="Wingdings" w:hAnsi="Wingdings" w:hint="default"/>
+      </w:rPr>
+    </w:lvl>
+    <w:lvl w:ilvl="6" w:tplc="04070001" w:tentative="1">
+      <w:start w:val="1"/>
+      <w:numFmt w:val="bullet"/>
+      <w:lvlText w:val=""/>
+      <w:lvlJc w:val="left"/>
+      <w:pPr>
+        <w:ind w:left="5040" w:hanging="360"/>
+      </w:pPr>
+      <w:rPr>
+        <w:rFonts w:ascii="Symbol" w:hAnsi="Symbol" w:hint="default"/>
+      </w:rPr>
+    </w:lvl>
+    <w:lvl w:ilvl="7" w:tplc="04070003" w:tentative="1">
+      <w:start w:val="1"/>
+      <w:numFmt w:val="bullet"/>
+      <w:lvlText w:val="o"/>
+      <w:lvlJc w:val="left"/>
+      <w:pPr>
+        <w:ind w:left="5760" w:hanging="360"/>
+      </w:pPr>
+      <w:rPr>
+        <w:rFonts w:ascii="Courier New" w:hAnsi="Courier New" w:cs="Courier New" w:hint="default"/>
+      </w:rPr>
+    </w:lvl>
+    <w:lvl w:ilvl="8" w:tplc="04070005" w:tentative="1">
+      <w:start w:val="1"/>
+      <w:numFmt w:val="bullet"/>
+      <w:lvlText w:val=""/>
+      <w:lvlJc w:val="left"/>
+      <w:pPr>
+        <w:ind w:left="6480" w:hanging="360"/>
+      </w:pPr>
+      <w:rPr>
+        <w:rFonts w:ascii="Wingdings" w:hAnsi="Wingdings" w:hint="default"/>
+      </w:rPr>
+    </w:lvl>
+  </w:abstractNum>
+  <w:abstractNum w:abstractNumId="4" w15:restartNumberingAfterBreak="0">
     <w:nsid w:val="5E9F3BDB"/>
     <w:multiLevelType w:val="hybridMultilevel"/>
     <w:tmpl w:val="2524393A"/>
@@ -1393,7 +1654,7 @@
       </w:pPr>
     </w:lvl>
   </w:abstractNum>
-  <w:abstractNum w:abstractNumId="4" w15:restartNumberingAfterBreak="0">
+  <w:abstractNum w:abstractNumId="5" w15:restartNumberingAfterBreak="0">
     <w:nsid w:val="7411730C"/>
     <w:multiLevelType w:val="hybridMultilevel"/>
     <w:tmpl w:val="220EE75A"/>
@@ -1509,7 +1770,7 @@
       </w:pPr>
     </w:lvl>
   </w:abstractNum>
-  <w:abstractNum w:abstractNumId="5" w15:restartNumberingAfterBreak="0">
+  <w:abstractNum w:abstractNumId="6" w15:restartNumberingAfterBreak="0">
     <w:nsid w:val="75702816"/>
     <w:multiLevelType w:val="hybridMultilevel"/>
     <w:tmpl w:val="43CEABBE"/>
@@ -1625,7 +1886,7 @@
       </w:pPr>
     </w:lvl>
   </w:abstractNum>
-  <w:abstractNum w:abstractNumId="6" w15:restartNumberingAfterBreak="0">
+  <w:abstractNum w:abstractNumId="7" w15:restartNumberingAfterBreak="0">
     <w:nsid w:val="7B275709"/>
     <w:multiLevelType w:val="hybridMultilevel"/>
     <w:tmpl w:val="49C43494"/>
@@ -1741,7 +2002,7 @@
       </w:pPr>
     </w:lvl>
   </w:abstractNum>
-  <w:abstractNum w:abstractNumId="7" w15:restartNumberingAfterBreak="0">
+  <w:abstractNum w:abstractNumId="8" w15:restartNumberingAfterBreak="0">
     <w:nsid w:val="7C981A45"/>
     <w:multiLevelType w:val="multilevel"/>
     <w:tmpl w:val="034853E2"/>
@@ -1864,28 +2125,31 @@
     </w:lvl>
   </w:abstractNum>
   <w:num w:numId="1" w16cid:durableId="895353747">
-    <w:abstractNumId w:val="5"/>
+    <w:abstractNumId w:val="6"/>
   </w:num>
   <w:num w:numId="2" w16cid:durableId="447312932">
     <w:abstractNumId w:val="1"/>
   </w:num>
   <w:num w:numId="3" w16cid:durableId="559051930">
-    <w:abstractNumId w:val="7"/>
+    <w:abstractNumId w:val="8"/>
   </w:num>
   <w:num w:numId="4" w16cid:durableId="715399816">
     <w:abstractNumId w:val="0"/>
   </w:num>
   <w:num w:numId="5" w16cid:durableId="331568787">
-    <w:abstractNumId w:val="4"/>
+    <w:abstractNumId w:val="5"/>
   </w:num>
   <w:num w:numId="6" w16cid:durableId="435058501">
-    <w:abstractNumId w:val="6"/>
+    <w:abstractNumId w:val="7"/>
   </w:num>
   <w:num w:numId="7" w16cid:durableId="1673333376">
-    <w:abstractNumId w:val="3"/>
+    <w:abstractNumId w:val="4"/>
   </w:num>
   <w:num w:numId="8" w16cid:durableId="986789389">
     <w:abstractNumId w:val="2"/>
+  </w:num>
+  <w:num w:numId="9" w16cid:durableId="513888275">
+    <w:abstractNumId w:val="3"/>
   </w:num>
 </w:numbering>
 </file>
@@ -1918,6 +2182,7 @@
     <w:lsdException w:name="Strong" w:qFormat="1"/>
     <w:lsdException w:name="Emphasis" w:qFormat="1"/>
     <w:lsdException w:name="HTML Variable" w:semiHidden="1" w:unhideWhenUsed="1"/>
+    <w:lsdException w:name="Normal Table" w:semiHidden="1" w:unhideWhenUsed="1"/>
     <w:lsdException w:name="Outline List 3" w:semiHidden="1" w:unhideWhenUsed="1"/>
     <w:lsdException w:name="Table Simple 1" w:semiHidden="1" w:unhideWhenUsed="1"/>
     <w:lsdException w:name="Table Simple 2" w:semiHidden="1" w:unhideWhenUsed="1"/>
@@ -1960,7 +2225,9 @@
     <w:lsdException w:name="Table Subtle 2" w:semiHidden="1" w:unhideWhenUsed="1"/>
     <w:lsdException w:name="Table Web 1" w:semiHidden="1" w:unhideWhenUsed="1"/>
     <w:lsdException w:name="Table Web 2" w:semiHidden="1" w:unhideWhenUsed="1"/>
+    <w:lsdException w:name="Table Web 3" w:semiHidden="1" w:unhideWhenUsed="1"/>
     <w:lsdException w:name="Balloon Text" w:semiHidden="1" w:unhideWhenUsed="1"/>
+    <w:lsdException w:name="Table Theme" w:semiHidden="1" w:unhideWhenUsed="1"/>
     <w:lsdException w:name="Placeholder Text" w:semiHidden="1" w:uiPriority="99"/>
     <w:lsdException w:name="No Spacing" w:uiPriority="1" w:qFormat="1"/>
     <w:lsdException w:name="Light Shading" w:uiPriority="60"/>
@@ -3289,24 +3556,6 @@
 </file>
 
 <file path=customXml/item1.xml><?xml version="1.0" encoding="utf-8"?>
-<p:properties xmlns:p="http://schemas.microsoft.com/office/2006/metadata/properties" xmlns:xsi="http://www.w3.org/2001/XMLSchema-instance" xmlns:pc="http://schemas.microsoft.com/office/infopath/2007/PartnerControls">
-  <documentManagement>
-    <PublishingExpirationDate xmlns="http://schemas.microsoft.com/sharepoint/v3" xsi:nil="true"/>
-    <PublishingStartDate xmlns="http://schemas.microsoft.com/sharepoint/v3" xsi:nil="true"/>
-  </documentManagement>
-</p:properties>
-</file>
-
-<file path=customXml/item2.xml><?xml version="1.0" encoding="utf-8"?>
-<?mso-contentType ?>
-<FormTemplates xmlns="http://schemas.microsoft.com/sharepoint/v3/contenttype/forms">
-  <Display>DocumentLibraryForm</Display>
-  <Edit>DocumentLibraryForm</Edit>
-  <New>DocumentLibraryForm</New>
-</FormTemplates>
-</file>
-
-<file path=customXml/item3.xml><?xml version="1.0" encoding="utf-8"?>
 <ct:contentTypeSchema xmlns:ct="http://schemas.microsoft.com/office/2006/metadata/contentType" xmlns:ma="http://schemas.microsoft.com/office/2006/metadata/properties/metaAttributes" ct:_="" ma:_="" ma:contentTypeName="Asiakirja" ma:contentTypeID="0x01010017418C401CCB2042A3A99A19F43F356D" ma:contentTypeVersion="1" ma:contentTypeDescription="Luo uusi asiakirja." ma:contentTypeScope="" ma:versionID="f4b075d3ca74a5dbaed73e767a156aa0">
   <xsd:schema xmlns:xsd="http://www.w3.org/2001/XMLSchema" xmlns:p="http://schemas.microsoft.com/office/2006/metadata/properties" xmlns:ns1="http://schemas.microsoft.com/sharepoint/v3" targetNamespace="http://schemas.microsoft.com/office/2006/metadata/properties" ma:root="true" ma:fieldsID="4340a008e99365d80b71206bae222996" ns1:_="">
     <xsd:import namespace="http://schemas.microsoft.com/sharepoint/v3"/>
@@ -3372,25 +3621,25 @@
 </ct:contentTypeSchema>
 </file>
 
-<file path=customXml/itemProps1.xml><?xml version="1.0" encoding="utf-8"?>
-<ds:datastoreItem xmlns:ds="http://schemas.openxmlformats.org/officeDocument/2006/customXml" ds:itemID="{FA8F0064-303C-446D-896E-46EEB9A79DC3}">
-  <ds:schemaRefs>
-    <ds:schemaRef ds:uri="http://schemas.microsoft.com/office/2006/metadata/properties"/>
-    <ds:schemaRef ds:uri="http://schemas.microsoft.com/office/infopath/2007/PartnerControls"/>
-    <ds:schemaRef ds:uri="http://schemas.microsoft.com/sharepoint/v3"/>
-  </ds:schemaRefs>
-</ds:datastoreItem>
+<file path=customXml/item2.xml><?xml version="1.0" encoding="utf-8"?>
+<?mso-contentType ?>
+<FormTemplates xmlns="http://schemas.microsoft.com/sharepoint/v3/contenttype/forms">
+  <Display>DocumentLibraryForm</Display>
+  <Edit>DocumentLibraryForm</Edit>
+  <New>DocumentLibraryForm</New>
+</FormTemplates>
 </file>
 
-<file path=customXml/itemProps2.xml><?xml version="1.0" encoding="utf-8"?>
-<ds:datastoreItem xmlns:ds="http://schemas.openxmlformats.org/officeDocument/2006/customXml" ds:itemID="{13FBD2FA-5696-460D-A278-9A302A0F72AE}">
-  <ds:schemaRefs>
-    <ds:schemaRef ds:uri="http://schemas.microsoft.com/sharepoint/v3/contenttype/forms"/>
-  </ds:schemaRefs>
-</ds:datastoreItem>
+<file path=customXml/item3.xml><?xml version="1.0" encoding="utf-8"?>
+<p:properties xmlns:p="http://schemas.microsoft.com/office/2006/metadata/properties" xmlns:xsi="http://www.w3.org/2001/XMLSchema-instance" xmlns:pc="http://schemas.microsoft.com/office/infopath/2007/PartnerControls">
+  <documentManagement>
+    <PublishingExpirationDate xmlns="http://schemas.microsoft.com/sharepoint/v3" xsi:nil="true"/>
+    <PublishingStartDate xmlns="http://schemas.microsoft.com/sharepoint/v3" xsi:nil="true"/>
+  </documentManagement>
+</p:properties>
 </file>
 
-<file path=customXml/itemProps3.xml><?xml version="1.0" encoding="utf-8"?>
+<file path=customXml/itemProps1.xml><?xml version="1.0" encoding="utf-8"?>
 <ds:datastoreItem xmlns:ds="http://schemas.openxmlformats.org/officeDocument/2006/customXml" ds:itemID="{B9A87442-5A7B-46FD-BD28-170CE9B7256F}">
   <ds:schemaRefs>
     <ds:schemaRef ds:uri="http://schemas.microsoft.com/office/2006/metadata/contentType"/>
@@ -3405,4 +3654,22 @@
     <ds:schemaRef ds:uri="http://schemas.microsoft.com/office/internal/2005/internalDocumentation"/>
   </ds:schemaRefs>
 </ds:datastoreItem>
+</file>
+
+<file path=customXml/itemProps2.xml><?xml version="1.0" encoding="utf-8"?>
+<ds:datastoreItem xmlns:ds="http://schemas.openxmlformats.org/officeDocument/2006/customXml" ds:itemID="{13FBD2FA-5696-460D-A278-9A302A0F72AE}">
+  <ds:schemaRefs>
+    <ds:schemaRef ds:uri="http://schemas.microsoft.com/sharepoint/v3/contenttype/forms"/>
+  </ds:schemaRefs>
+</ds:datastoreItem>
+</file>
+
+<file path=customXml/itemProps3.xml><?xml version="1.0" encoding="utf-8"?>
+<ds:datastoreItem xmlns:ds="http://schemas.openxmlformats.org/officeDocument/2006/customXml" ds:itemID="{FA8F0064-303C-446D-896E-46EEB9A79DC3}">
+  <ds:schemaRefs>
+    <ds:schemaRef ds:uri="http://schemas.microsoft.com/office/2006/metadata/properties"/>
+    <ds:schemaRef ds:uri="http://schemas.microsoft.com/office/infopath/2007/PartnerControls"/>
+    <ds:schemaRef ds:uri="http://schemas.microsoft.com/sharepoint/v3"/>
+  </ds:schemaRefs>
+</ds:datastoreItem>
 </file>
</xml_diff>

<commit_message>
Worked through the second video: Homapage & Main Sass
</commit_message>
<xml_diff>
--- a/SDS_front-end_learning_diary_blumenstein.docx
+++ b/SDS_front-end_learning_diary_blumenstein.docx
@@ -786,7 +786,14 @@
         <w:rPr>
           <w:lang w:val="en-US"/>
         </w:rPr>
-        <w:t xml:space="preserve"> folder. I proceeded the same way as him with the .</w:t>
+        <w:t xml:space="preserve"> folder. I proceeded the same way as him with </w:t>
+      </w:r>
+      <w:proofErr w:type="gramStart"/>
+      <w:r>
+        <w:rPr>
+          <w:lang w:val="en-US"/>
+        </w:rPr>
+        <w:t>the .</w:t>
       </w:r>
       <w:proofErr w:type="spellStart"/>
       <w:r>
@@ -796,6 +803,7 @@
         <w:t>gitignore</w:t>
       </w:r>
       <w:proofErr w:type="spellEnd"/>
+      <w:proofErr w:type="gramEnd"/>
       <w:r>
         <w:rPr>
           <w:lang w:val="en-US"/>
@@ -816,6 +824,365 @@
         </w:rPr>
         <w:t xml:space="preserve"> folder and got it ignored in my own repository without having to follow the last steps of the video.</w:t>
       </w:r>
+    </w:p>
+    <w:p>
+      <w:pPr>
+        <w:pStyle w:val="Textkrper"/>
+        <w:rPr>
+          <w:lang w:val="en-US"/>
+        </w:rPr>
+      </w:pPr>
+      <w:r>
+        <w:rPr>
+          <w:lang w:val="en-US"/>
+        </w:rPr>
+        <w:lastRenderedPageBreak/>
+        <w:t xml:space="preserve">Right </w:t>
+      </w:r>
+      <w:r>
+        <w:rPr>
+          <w:lang w:val="en-US"/>
+        </w:rPr>
+        <w:t>now,</w:t>
+      </w:r>
+      <w:r>
+        <w:rPr>
+          <w:lang w:val="en-US"/>
+        </w:rPr>
+        <w:t xml:space="preserve"> I’m not sure if it’s a problem with the two branches on git, because I push to master </w:t>
+      </w:r>
+      <w:r>
+        <w:rPr>
+          <w:lang w:val="en-US"/>
+        </w:rPr>
+        <w:t xml:space="preserve">branch </w:t>
+      </w:r>
+      <w:r>
+        <w:rPr>
+          <w:lang w:val="en-US"/>
+        </w:rPr>
+        <w:t xml:space="preserve">and there is also a main branch. Might be confusing, but I’m pretty sure I looked it up when I watched the introduction to </w:t>
+      </w:r>
+      <w:r>
+        <w:rPr>
+          <w:lang w:val="en-US"/>
+        </w:rPr>
+        <w:t>git,</w:t>
+      </w:r>
+      <w:r>
+        <w:rPr>
+          <w:lang w:val="en-US"/>
+        </w:rPr>
+        <w:t xml:space="preserve"> and it was right this way.</w:t>
+      </w:r>
+    </w:p>
+    <w:p>
+      <w:pPr>
+        <w:pStyle w:val="Textkrper"/>
+        <w:rPr>
+          <w:lang w:val="en-US"/>
+        </w:rPr>
+      </w:pPr>
+    </w:p>
+    <w:p>
+      <w:pPr>
+        <w:pStyle w:val="Textkrper"/>
+        <w:rPr>
+          <w:lang w:val="en-US"/>
+        </w:rPr>
+      </w:pPr>
+      <w:r>
+        <w:rPr>
+          <w:lang w:val="en-US"/>
+        </w:rPr>
+        <w:t>25.12.2022</w:t>
+      </w:r>
+    </w:p>
+    <w:p>
+      <w:pPr>
+        <w:pStyle w:val="Textkrper"/>
+        <w:rPr>
+          <w:lang w:val="en-US"/>
+        </w:rPr>
+      </w:pPr>
+    </w:p>
+    <w:p>
+      <w:pPr>
+        <w:pStyle w:val="Textkrper"/>
+        <w:rPr>
+          <w:lang w:val="en-US"/>
+        </w:rPr>
+      </w:pPr>
+      <w:r>
+        <w:rPr>
+          <w:lang w:val="en-US"/>
+        </w:rPr>
+        <w:t xml:space="preserve">I </w:t>
+      </w:r>
+      <w:r>
+        <w:rPr>
+          <w:lang w:val="en-US"/>
+        </w:rPr>
+        <w:t>watched</w:t>
+      </w:r>
+      <w:r>
+        <w:rPr>
+          <w:lang w:val="en-US"/>
+        </w:rPr>
+        <w:t xml:space="preserve"> the second video and besides from setting up some classes and the navigation elements in the .html-file</w:t>
+      </w:r>
+      <w:r>
+        <w:rPr>
+          <w:lang w:val="en-US"/>
+        </w:rPr>
+        <w:t xml:space="preserve"> of the example project</w:t>
+      </w:r>
+      <w:r>
+        <w:rPr>
+          <w:lang w:val="en-US"/>
+        </w:rPr>
+        <w:t>, I learned</w:t>
+      </w:r>
+      <w:r>
+        <w:rPr>
+          <w:lang w:val="en-US"/>
+        </w:rPr>
+        <w:t xml:space="preserve"> and did</w:t>
+      </w:r>
+      <w:r>
+        <w:rPr>
+          <w:lang w:val="en-US"/>
+        </w:rPr>
+        <w:t xml:space="preserve"> the following: </w:t>
+      </w:r>
+    </w:p>
+    <w:p>
+      <w:pPr>
+        <w:pStyle w:val="Textkrper"/>
+        <w:rPr>
+          <w:lang w:val="en-US"/>
+        </w:rPr>
+      </w:pPr>
+    </w:p>
+    <w:p>
+      <w:pPr>
+        <w:pStyle w:val="Textkrper"/>
+        <w:rPr>
+          <w:lang w:val="en-US"/>
+        </w:rPr>
+      </w:pPr>
+      <w:r>
+        <w:rPr>
+          <w:lang w:val="en-US"/>
+        </w:rPr>
+        <w:t xml:space="preserve">The most important thing might probably be </w:t>
+      </w:r>
+      <w:r>
+        <w:rPr>
+          <w:lang w:val="en-US"/>
+        </w:rPr>
+        <w:t>the</w:t>
+      </w:r>
+      <w:r>
+        <w:rPr>
+          <w:lang w:val="en-US"/>
+        </w:rPr>
+        <w:t xml:space="preserve"> use shortcuts in VS Code, for example set</w:t>
+      </w:r>
+      <w:r>
+        <w:rPr>
+          <w:lang w:val="en-US"/>
+        </w:rPr>
+        <w:t>ting</w:t>
+      </w:r>
+      <w:r>
+        <w:rPr>
+          <w:lang w:val="en-US"/>
+        </w:rPr>
+        <w:t xml:space="preserve"> up a class by typing .class and press TAB</w:t>
+      </w:r>
+      <w:r>
+        <w:rPr>
+          <w:lang w:val="en-US"/>
+        </w:rPr>
+        <w:t xml:space="preserve"> to complete the </w:t>
+      </w:r>
+      <w:proofErr w:type="gramStart"/>
+      <w:r>
+        <w:rPr>
+          <w:lang w:val="en-US"/>
+        </w:rPr>
+        <w:t>line</w:t>
+      </w:r>
+      <w:r>
+        <w:rPr>
+          <w:lang w:val="en-US"/>
+        </w:rPr>
+        <w:t>, or</w:t>
+      </w:r>
+      <w:proofErr w:type="gramEnd"/>
+      <w:r>
+        <w:rPr>
+          <w:lang w:val="en-US"/>
+        </w:rPr>
+        <w:t xml:space="preserve"> copying code fragments using </w:t>
+      </w:r>
+      <w:proofErr w:type="spellStart"/>
+      <w:r>
+        <w:rPr>
+          <w:lang w:val="en-US"/>
+        </w:rPr>
+        <w:t>shift+option+down</w:t>
+      </w:r>
+      <w:proofErr w:type="spellEnd"/>
+      <w:r>
+        <w:rPr>
+          <w:lang w:val="en-US"/>
+        </w:rPr>
+        <w:t xml:space="preserve">. I included the </w:t>
+      </w:r>
+      <w:proofErr w:type="spellStart"/>
+      <w:r>
+        <w:rPr>
+          <w:lang w:val="en-US"/>
+        </w:rPr>
+        <w:t>fontawesome</w:t>
+      </w:r>
+      <w:proofErr w:type="spellEnd"/>
+      <w:r>
+        <w:rPr>
+          <w:lang w:val="en-US"/>
+        </w:rPr>
+        <w:t xml:space="preserve"> link from the video in </w:t>
+      </w:r>
+      <w:proofErr w:type="gramStart"/>
+      <w:r>
+        <w:rPr>
+          <w:lang w:val="en-US"/>
+        </w:rPr>
+        <w:t>my</w:t>
+      </w:r>
+      <w:proofErr w:type="gramEnd"/>
+      <w:r>
+        <w:rPr>
+          <w:lang w:val="en-US"/>
+        </w:rPr>
+        <w:t xml:space="preserve"> .html-document, because I had to sign up on the original fontawesome.com page and wasn’t sure if the link I got there works the same (I copied it into my document but commented it out).</w:t>
+      </w:r>
+    </w:p>
+    <w:p>
+      <w:pPr>
+        <w:pStyle w:val="Textkrper"/>
+        <w:rPr>
+          <w:lang w:val="en-US"/>
+        </w:rPr>
+      </w:pPr>
+      <w:r>
+        <w:rPr>
+          <w:lang w:val="en-US"/>
+        </w:rPr>
+        <w:t xml:space="preserve">Then I created the </w:t>
+      </w:r>
+      <w:proofErr w:type="spellStart"/>
+      <w:r>
+        <w:rPr>
+          <w:lang w:val="en-US"/>
+        </w:rPr>
+        <w:t>js</w:t>
+      </w:r>
+      <w:proofErr w:type="spellEnd"/>
+      <w:r>
+        <w:rPr>
+          <w:lang w:val="en-US"/>
+        </w:rPr>
+        <w:t xml:space="preserve"> folder with a .</w:t>
+      </w:r>
+      <w:proofErr w:type="spellStart"/>
+      <w:r>
+        <w:rPr>
+          <w:lang w:val="en-US"/>
+        </w:rPr>
+        <w:t>js</w:t>
+      </w:r>
+      <w:proofErr w:type="spellEnd"/>
+      <w:r>
+        <w:rPr>
+          <w:lang w:val="en-US"/>
+        </w:rPr>
+        <w:t xml:space="preserve">-file in it. I also learned about variables, for example to reuse specific colors, the </w:t>
+      </w:r>
+      <w:proofErr w:type="spellStart"/>
+      <w:r>
+        <w:rPr>
+          <w:lang w:val="en-US"/>
+        </w:rPr>
+        <w:t>rgba</w:t>
+      </w:r>
+      <w:proofErr w:type="spellEnd"/>
+      <w:r>
+        <w:rPr>
+          <w:lang w:val="en-US"/>
+        </w:rPr>
+        <w:t>-value for opacity and the z-index which stands for depth in</w:t>
+      </w:r>
+      <w:r>
+        <w:rPr>
+          <w:lang w:val="en-US"/>
+        </w:rPr>
+        <w:t xml:space="preserve">side of </w:t>
+      </w:r>
+      <w:r>
+        <w:rPr>
+          <w:lang w:val="en-US"/>
+        </w:rPr>
+        <w:t>the page (to put something in the background or closer to oneself).</w:t>
+      </w:r>
+    </w:p>
+    <w:p>
+      <w:pPr>
+        <w:pStyle w:val="Textkrper"/>
+        <w:rPr>
+          <w:lang w:val="en-US"/>
+        </w:rPr>
+      </w:pPr>
+      <w:r>
+        <w:rPr>
+          <w:lang w:val="en-US"/>
+        </w:rPr>
+        <w:t>But most importantly I’ve worked with S</w:t>
+      </w:r>
+      <w:r>
+        <w:rPr>
+          <w:lang w:val="en-US"/>
+        </w:rPr>
+        <w:t>ass</w:t>
+      </w:r>
+      <w:r>
+        <w:rPr>
+          <w:lang w:val="en-US"/>
+        </w:rPr>
+        <w:t xml:space="preserve"> because of the video and understood what it is </w:t>
+      </w:r>
+      <w:r>
+        <w:rPr>
+          <w:lang w:val="en-US"/>
+        </w:rPr>
+        <w:t xml:space="preserve">being used </w:t>
+      </w:r>
+      <w:r>
+        <w:rPr>
+          <w:lang w:val="en-US"/>
+        </w:rPr>
+        <w:t>for. In the past I’ve only worked with CSS itself and didn’t know about the things I just described yet.</w:t>
+      </w:r>
+    </w:p>
+    <w:p>
+      <w:pPr>
+        <w:pStyle w:val="Textkrper"/>
+        <w:rPr>
+          <w:lang w:val="en-US"/>
+        </w:rPr>
+      </w:pPr>
     </w:p>
     <w:p>
       <w:pPr>
@@ -1137,6 +1504,232 @@
 <file path=word/numbering.xml><?xml version="1.0" encoding="utf-8"?>
 <w:numbering xmlns:wpc="http://schemas.microsoft.com/office/word/2010/wordprocessingCanvas" xmlns:cx="http://schemas.microsoft.com/office/drawing/2014/chartex" xmlns:cx1="http://schemas.microsoft.com/office/drawing/2015/9/8/chartex" xmlns:cx2="http://schemas.microsoft.com/office/drawing/2015/10/21/chartex" xmlns:cx3="http://schemas.microsoft.com/office/drawing/2016/5/9/chartex" xmlns:cx4="http://schemas.microsoft.com/office/drawing/2016/5/10/chartex" xmlns:cx5="http://schemas.microsoft.com/office/drawing/2016/5/11/chartex" xmlns:cx6="http://schemas.microsoft.com/office/drawing/2016/5/12/chartex" xmlns:cx7="http://schemas.microsoft.com/office/drawing/2016/5/13/chartex" xmlns:cx8="http://schemas.microsoft.com/office/drawing/2016/5/14/chartex" xmlns:mc="http://schemas.openxmlformats.org/markup-compatibility/2006" xmlns:aink="http://schemas.microsoft.com/office/drawing/2016/ink" xmlns:am3d="http://schemas.microsoft.com/office/drawing/2017/model3d" xmlns:o="urn:schemas-microsoft-com:office:office" xmlns:oel="http://schemas.microsoft.com/office/2019/extlst" xmlns:r="http://schemas.openxmlformats.org/officeDocument/2006/relationships" xmlns:m="http://schemas.openxmlformats.org/officeDocument/2006/math" xmlns:v="urn:schemas-microsoft-com:vml" xmlns:wp14="http://schemas.microsoft.com/office/word/2010/wordprocessingDrawing" xmlns:wp="http://schemas.openxmlformats.org/drawingml/2006/wordprocessingDrawing" xmlns:w10="urn:schemas-microsoft-com:office:word" xmlns:w="http://schemas.openxmlformats.org/wordprocessingml/2006/main" xmlns:w14="http://schemas.microsoft.com/office/word/2010/wordml" xmlns:w15="http://schemas.microsoft.com/office/word/2012/wordml" xmlns:w16cex="http://schemas.microsoft.com/office/word/2018/wordml/cex" xmlns:w16cid="http://schemas.microsoft.com/office/word/2016/wordml/cid" xmlns:w16="http://schemas.microsoft.com/office/word/2018/wordml" xmlns:w16sdtdh="http://schemas.microsoft.com/office/word/2020/wordml/sdtdatahash" xmlns:w16se="http://schemas.microsoft.com/office/word/2015/wordml/symex" xmlns:wpg="http://schemas.microsoft.com/office/word/2010/wordprocessingGroup" xmlns:wpi="http://schemas.microsoft.com/office/word/2010/wordprocessingInk" xmlns:wne="http://schemas.microsoft.com/office/word/2006/wordml" xmlns:wps="http://schemas.microsoft.com/office/word/2010/wordprocessingShape" mc:Ignorable="w14 w15 w16se w16cid w16 w16cex w16sdtdh wp14">
   <w:abstractNum w:abstractNumId="0" w15:restartNumberingAfterBreak="0">
+    <w:nsid w:val="0D616C9F"/>
+    <w:multiLevelType w:val="hybridMultilevel"/>
+    <w:tmpl w:val="14E04FB6"/>
+    <w:lvl w:ilvl="0" w:tplc="AC62BDD4">
+      <w:start w:val="25"/>
+      <w:numFmt w:val="bullet"/>
+      <w:lvlText w:val="-"/>
+      <w:lvlJc w:val="left"/>
+      <w:pPr>
+        <w:ind w:left="720" w:hanging="360"/>
+      </w:pPr>
+      <w:rPr>
+        <w:rFonts w:ascii="Times New Roman" w:eastAsia="Times New Roman" w:hAnsi="Times New Roman" w:cs="Times New Roman" w:hint="default"/>
+      </w:rPr>
+    </w:lvl>
+    <w:lvl w:ilvl="1" w:tplc="04070003" w:tentative="1">
+      <w:start w:val="1"/>
+      <w:numFmt w:val="bullet"/>
+      <w:lvlText w:val="o"/>
+      <w:lvlJc w:val="left"/>
+      <w:pPr>
+        <w:ind w:left="1440" w:hanging="360"/>
+      </w:pPr>
+      <w:rPr>
+        <w:rFonts w:ascii="Courier New" w:hAnsi="Courier New" w:cs="Courier New" w:hint="default"/>
+      </w:rPr>
+    </w:lvl>
+    <w:lvl w:ilvl="2" w:tplc="04070005" w:tentative="1">
+      <w:start w:val="1"/>
+      <w:numFmt w:val="bullet"/>
+      <w:lvlText w:val=""/>
+      <w:lvlJc w:val="left"/>
+      <w:pPr>
+        <w:ind w:left="2160" w:hanging="360"/>
+      </w:pPr>
+      <w:rPr>
+        <w:rFonts w:ascii="Wingdings" w:hAnsi="Wingdings" w:hint="default"/>
+      </w:rPr>
+    </w:lvl>
+    <w:lvl w:ilvl="3" w:tplc="04070001" w:tentative="1">
+      <w:start w:val="1"/>
+      <w:numFmt w:val="bullet"/>
+      <w:lvlText w:val=""/>
+      <w:lvlJc w:val="left"/>
+      <w:pPr>
+        <w:ind w:left="2880" w:hanging="360"/>
+      </w:pPr>
+      <w:rPr>
+        <w:rFonts w:ascii="Symbol" w:hAnsi="Symbol" w:hint="default"/>
+      </w:rPr>
+    </w:lvl>
+    <w:lvl w:ilvl="4" w:tplc="04070003" w:tentative="1">
+      <w:start w:val="1"/>
+      <w:numFmt w:val="bullet"/>
+      <w:lvlText w:val="o"/>
+      <w:lvlJc w:val="left"/>
+      <w:pPr>
+        <w:ind w:left="3600" w:hanging="360"/>
+      </w:pPr>
+      <w:rPr>
+        <w:rFonts w:ascii="Courier New" w:hAnsi="Courier New" w:cs="Courier New" w:hint="default"/>
+      </w:rPr>
+    </w:lvl>
+    <w:lvl w:ilvl="5" w:tplc="04070005" w:tentative="1">
+      <w:start w:val="1"/>
+      <w:numFmt w:val="bullet"/>
+      <w:lvlText w:val=""/>
+      <w:lvlJc w:val="left"/>
+      <w:pPr>
+        <w:ind w:left="4320" w:hanging="360"/>
+      </w:pPr>
+      <w:rPr>
+        <w:rFonts w:ascii="Wingdings" w:hAnsi="Wingdings" w:hint="default"/>
+      </w:rPr>
+    </w:lvl>
+    <w:lvl w:ilvl="6" w:tplc="04070001" w:tentative="1">
+      <w:start w:val="1"/>
+      <w:numFmt w:val="bullet"/>
+      <w:lvlText w:val=""/>
+      <w:lvlJc w:val="left"/>
+      <w:pPr>
+        <w:ind w:left="5040" w:hanging="360"/>
+      </w:pPr>
+      <w:rPr>
+        <w:rFonts w:ascii="Symbol" w:hAnsi="Symbol" w:hint="default"/>
+      </w:rPr>
+    </w:lvl>
+    <w:lvl w:ilvl="7" w:tplc="04070003" w:tentative="1">
+      <w:start w:val="1"/>
+      <w:numFmt w:val="bullet"/>
+      <w:lvlText w:val="o"/>
+      <w:lvlJc w:val="left"/>
+      <w:pPr>
+        <w:ind w:left="5760" w:hanging="360"/>
+      </w:pPr>
+      <w:rPr>
+        <w:rFonts w:ascii="Courier New" w:hAnsi="Courier New" w:cs="Courier New" w:hint="default"/>
+      </w:rPr>
+    </w:lvl>
+    <w:lvl w:ilvl="8" w:tplc="04070005" w:tentative="1">
+      <w:start w:val="1"/>
+      <w:numFmt w:val="bullet"/>
+      <w:lvlText w:val=""/>
+      <w:lvlJc w:val="left"/>
+      <w:pPr>
+        <w:ind w:left="6480" w:hanging="360"/>
+      </w:pPr>
+      <w:rPr>
+        <w:rFonts w:ascii="Wingdings" w:hAnsi="Wingdings" w:hint="default"/>
+      </w:rPr>
+    </w:lvl>
+  </w:abstractNum>
+  <w:abstractNum w:abstractNumId="1" w15:restartNumberingAfterBreak="0">
+    <w:nsid w:val="351C210B"/>
+    <w:multiLevelType w:val="hybridMultilevel"/>
+    <w:tmpl w:val="FBA45332"/>
+    <w:lvl w:ilvl="0" w:tplc="A95A5EE6">
+      <w:start w:val="25"/>
+      <w:numFmt w:val="bullet"/>
+      <w:lvlText w:val="-"/>
+      <w:lvlJc w:val="left"/>
+      <w:pPr>
+        <w:ind w:left="720" w:hanging="360"/>
+      </w:pPr>
+      <w:rPr>
+        <w:rFonts w:ascii="Times New Roman" w:eastAsia="Times New Roman" w:hAnsi="Times New Roman" w:cs="Times New Roman" w:hint="default"/>
+      </w:rPr>
+    </w:lvl>
+    <w:lvl w:ilvl="1" w:tplc="04070003" w:tentative="1">
+      <w:start w:val="1"/>
+      <w:numFmt w:val="bullet"/>
+      <w:lvlText w:val="o"/>
+      <w:lvlJc w:val="left"/>
+      <w:pPr>
+        <w:ind w:left="1440" w:hanging="360"/>
+      </w:pPr>
+      <w:rPr>
+        <w:rFonts w:ascii="Courier New" w:hAnsi="Courier New" w:cs="Courier New" w:hint="default"/>
+      </w:rPr>
+    </w:lvl>
+    <w:lvl w:ilvl="2" w:tplc="04070005" w:tentative="1">
+      <w:start w:val="1"/>
+      <w:numFmt w:val="bullet"/>
+      <w:lvlText w:val=""/>
+      <w:lvlJc w:val="left"/>
+      <w:pPr>
+        <w:ind w:left="2160" w:hanging="360"/>
+      </w:pPr>
+      <w:rPr>
+        <w:rFonts w:ascii="Wingdings" w:hAnsi="Wingdings" w:hint="default"/>
+      </w:rPr>
+    </w:lvl>
+    <w:lvl w:ilvl="3" w:tplc="04070001" w:tentative="1">
+      <w:start w:val="1"/>
+      <w:numFmt w:val="bullet"/>
+      <w:lvlText w:val=""/>
+      <w:lvlJc w:val="left"/>
+      <w:pPr>
+        <w:ind w:left="2880" w:hanging="360"/>
+      </w:pPr>
+      <w:rPr>
+        <w:rFonts w:ascii="Symbol" w:hAnsi="Symbol" w:hint="default"/>
+      </w:rPr>
+    </w:lvl>
+    <w:lvl w:ilvl="4" w:tplc="04070003" w:tentative="1">
+      <w:start w:val="1"/>
+      <w:numFmt w:val="bullet"/>
+      <w:lvlText w:val="o"/>
+      <w:lvlJc w:val="left"/>
+      <w:pPr>
+        <w:ind w:left="3600" w:hanging="360"/>
+      </w:pPr>
+      <w:rPr>
+        <w:rFonts w:ascii="Courier New" w:hAnsi="Courier New" w:cs="Courier New" w:hint="default"/>
+      </w:rPr>
+    </w:lvl>
+    <w:lvl w:ilvl="5" w:tplc="04070005" w:tentative="1">
+      <w:start w:val="1"/>
+      <w:numFmt w:val="bullet"/>
+      <w:lvlText w:val=""/>
+      <w:lvlJc w:val="left"/>
+      <w:pPr>
+        <w:ind w:left="4320" w:hanging="360"/>
+      </w:pPr>
+      <w:rPr>
+        <w:rFonts w:ascii="Wingdings" w:hAnsi="Wingdings" w:hint="default"/>
+      </w:rPr>
+    </w:lvl>
+    <w:lvl w:ilvl="6" w:tplc="04070001" w:tentative="1">
+      <w:start w:val="1"/>
+      <w:numFmt w:val="bullet"/>
+      <w:lvlText w:val=""/>
+      <w:lvlJc w:val="left"/>
+      <w:pPr>
+        <w:ind w:left="5040" w:hanging="360"/>
+      </w:pPr>
+      <w:rPr>
+        <w:rFonts w:ascii="Symbol" w:hAnsi="Symbol" w:hint="default"/>
+      </w:rPr>
+    </w:lvl>
+    <w:lvl w:ilvl="7" w:tplc="04070003" w:tentative="1">
+      <w:start w:val="1"/>
+      <w:numFmt w:val="bullet"/>
+      <w:lvlText w:val="o"/>
+      <w:lvlJc w:val="left"/>
+      <w:pPr>
+        <w:ind w:left="5760" w:hanging="360"/>
+      </w:pPr>
+      <w:rPr>
+        <w:rFonts w:ascii="Courier New" w:hAnsi="Courier New" w:cs="Courier New" w:hint="default"/>
+      </w:rPr>
+    </w:lvl>
+    <w:lvl w:ilvl="8" w:tplc="04070005" w:tentative="1">
+      <w:start w:val="1"/>
+      <w:numFmt w:val="bullet"/>
+      <w:lvlText w:val=""/>
+      <w:lvlJc w:val="left"/>
+      <w:pPr>
+        <w:ind w:left="6480" w:hanging="360"/>
+      </w:pPr>
+      <w:rPr>
+        <w:rFonts w:ascii="Wingdings" w:hAnsi="Wingdings" w:hint="default"/>
+      </w:rPr>
+    </w:lvl>
+  </w:abstractNum>
+  <w:abstractNum w:abstractNumId="2" w15:restartNumberingAfterBreak="0">
     <w:nsid w:val="3B530E8E"/>
     <w:multiLevelType w:val="hybridMultilevel"/>
     <w:tmpl w:val="0C86E060"/>
@@ -1252,7 +1845,7 @@
       </w:pPr>
     </w:lvl>
   </w:abstractNum>
-  <w:abstractNum w:abstractNumId="1" w15:restartNumberingAfterBreak="0">
+  <w:abstractNum w:abstractNumId="3" w15:restartNumberingAfterBreak="0">
     <w:nsid w:val="3D2A2F30"/>
     <w:multiLevelType w:val="hybridMultilevel"/>
     <w:tmpl w:val="6720BA68"/>
@@ -1368,7 +1961,7 @@
       </w:pPr>
     </w:lvl>
   </w:abstractNum>
-  <w:abstractNum w:abstractNumId="2" w15:restartNumberingAfterBreak="0">
+  <w:abstractNum w:abstractNumId="4" w15:restartNumberingAfterBreak="0">
     <w:nsid w:val="455049AF"/>
     <w:multiLevelType w:val="multilevel"/>
     <w:tmpl w:val="034853E2"/>
@@ -1481,7 +2074,7 @@
       </w:pPr>
     </w:lvl>
   </w:abstractNum>
-  <w:abstractNum w:abstractNumId="3" w15:restartNumberingAfterBreak="0">
+  <w:abstractNum w:abstractNumId="5" w15:restartNumberingAfterBreak="0">
     <w:nsid w:val="47636F7E"/>
     <w:multiLevelType w:val="hybridMultilevel"/>
     <w:tmpl w:val="723CC8C2"/>
@@ -1594,7 +2187,7 @@
       </w:rPr>
     </w:lvl>
   </w:abstractNum>
-  <w:abstractNum w:abstractNumId="4" w15:restartNumberingAfterBreak="0">
+  <w:abstractNum w:abstractNumId="6" w15:restartNumberingAfterBreak="0">
     <w:nsid w:val="5E9F3BDB"/>
     <w:multiLevelType w:val="hybridMultilevel"/>
     <w:tmpl w:val="2524393A"/>
@@ -1710,7 +2303,7 @@
       </w:pPr>
     </w:lvl>
   </w:abstractNum>
-  <w:abstractNum w:abstractNumId="5" w15:restartNumberingAfterBreak="0">
+  <w:abstractNum w:abstractNumId="7" w15:restartNumberingAfterBreak="0">
     <w:nsid w:val="7411730C"/>
     <w:multiLevelType w:val="hybridMultilevel"/>
     <w:tmpl w:val="220EE75A"/>
@@ -1826,7 +2419,7 @@
       </w:pPr>
     </w:lvl>
   </w:abstractNum>
-  <w:abstractNum w:abstractNumId="6" w15:restartNumberingAfterBreak="0">
+  <w:abstractNum w:abstractNumId="8" w15:restartNumberingAfterBreak="0">
     <w:nsid w:val="75702816"/>
     <w:multiLevelType w:val="hybridMultilevel"/>
     <w:tmpl w:val="43CEABBE"/>
@@ -1942,7 +2535,7 @@
       </w:pPr>
     </w:lvl>
   </w:abstractNum>
-  <w:abstractNum w:abstractNumId="7" w15:restartNumberingAfterBreak="0">
+  <w:abstractNum w:abstractNumId="9" w15:restartNumberingAfterBreak="0">
     <w:nsid w:val="7B275709"/>
     <w:multiLevelType w:val="hybridMultilevel"/>
     <w:tmpl w:val="49C43494"/>
@@ -2058,7 +2651,7 @@
       </w:pPr>
     </w:lvl>
   </w:abstractNum>
-  <w:abstractNum w:abstractNumId="8" w15:restartNumberingAfterBreak="0">
+  <w:abstractNum w:abstractNumId="10" w15:restartNumberingAfterBreak="0">
     <w:nsid w:val="7C981A45"/>
     <w:multiLevelType w:val="multilevel"/>
     <w:tmpl w:val="034853E2"/>
@@ -2181,31 +2774,37 @@
     </w:lvl>
   </w:abstractNum>
   <w:num w:numId="1" w16cid:durableId="895353747">
+    <w:abstractNumId w:val="8"/>
+  </w:num>
+  <w:num w:numId="2" w16cid:durableId="447312932">
+    <w:abstractNumId w:val="3"/>
+  </w:num>
+  <w:num w:numId="3" w16cid:durableId="559051930">
+    <w:abstractNumId w:val="10"/>
+  </w:num>
+  <w:num w:numId="4" w16cid:durableId="715399816">
+    <w:abstractNumId w:val="2"/>
+  </w:num>
+  <w:num w:numId="5" w16cid:durableId="331568787">
+    <w:abstractNumId w:val="7"/>
+  </w:num>
+  <w:num w:numId="6" w16cid:durableId="435058501">
+    <w:abstractNumId w:val="9"/>
+  </w:num>
+  <w:num w:numId="7" w16cid:durableId="1673333376">
     <w:abstractNumId w:val="6"/>
   </w:num>
-  <w:num w:numId="2" w16cid:durableId="447312932">
+  <w:num w:numId="8" w16cid:durableId="986789389">
+    <w:abstractNumId w:val="4"/>
+  </w:num>
+  <w:num w:numId="9" w16cid:durableId="513888275">
+    <w:abstractNumId w:val="5"/>
+  </w:num>
+  <w:num w:numId="10" w16cid:durableId="528565220">
     <w:abstractNumId w:val="1"/>
   </w:num>
-  <w:num w:numId="3" w16cid:durableId="559051930">
-    <w:abstractNumId w:val="8"/>
-  </w:num>
-  <w:num w:numId="4" w16cid:durableId="715399816">
+  <w:num w:numId="11" w16cid:durableId="950087371">
     <w:abstractNumId w:val="0"/>
-  </w:num>
-  <w:num w:numId="5" w16cid:durableId="331568787">
-    <w:abstractNumId w:val="5"/>
-  </w:num>
-  <w:num w:numId="6" w16cid:durableId="435058501">
-    <w:abstractNumId w:val="7"/>
-  </w:num>
-  <w:num w:numId="7" w16cid:durableId="1673333376">
-    <w:abstractNumId w:val="4"/>
-  </w:num>
-  <w:num w:numId="8" w16cid:durableId="986789389">
-    <w:abstractNumId w:val="2"/>
-  </w:num>
-  <w:num w:numId="9" w16cid:durableId="513888275">
-    <w:abstractNumId w:val="3"/>
   </w:num>
 </w:numbering>
 </file>

</xml_diff>

<commit_message>
3. video: Menu button, javascript & rotate
</commit_message>
<xml_diff>
--- a/SDS_front-end_learning_diary_blumenstein.docx
+++ b/SDS_front-end_learning_diary_blumenstein.docx
@@ -1174,6 +1174,108 @@
           <w:lang w:val="en-US"/>
         </w:rPr>
         <w:t>for. In the past I’ve only worked with CSS itself and didn’t know about the things I just described yet.</w:t>
+      </w:r>
+    </w:p>
+    <w:p>
+      <w:pPr>
+        <w:pStyle w:val="Textkrper"/>
+        <w:rPr>
+          <w:lang w:val="en-US"/>
+        </w:rPr>
+      </w:pPr>
+    </w:p>
+    <w:p>
+      <w:pPr>
+        <w:pStyle w:val="Textkrper"/>
+        <w:rPr>
+          <w:lang w:val="en-US"/>
+        </w:rPr>
+      </w:pPr>
+      <w:r>
+        <w:rPr>
+          <w:lang w:val="en-US"/>
+        </w:rPr>
+        <w:t xml:space="preserve">Later I </w:t>
+      </w:r>
+      <w:r>
+        <w:rPr>
+          <w:lang w:val="en-US"/>
+        </w:rPr>
+        <w:t xml:space="preserve">googled a lot and </w:t>
+      </w:r>
+      <w:r>
+        <w:rPr>
+          <w:lang w:val="en-US"/>
+        </w:rPr>
+        <w:t xml:space="preserve">tried to fix the </w:t>
+      </w:r>
+      <w:r>
+        <w:rPr>
+          <w:lang w:val="en-US"/>
+        </w:rPr>
+        <w:t xml:space="preserve">branches on </w:t>
+      </w:r>
+      <w:proofErr w:type="gramStart"/>
+      <w:r>
+        <w:rPr>
+          <w:lang w:val="en-US"/>
+        </w:rPr>
+        <w:t>git, but</w:t>
+      </w:r>
+      <w:proofErr w:type="gramEnd"/>
+      <w:r>
+        <w:rPr>
+          <w:lang w:val="en-US"/>
+        </w:rPr>
+        <w:t xml:space="preserve"> encountered some problems while switching the branch over my terminal and switched back to the master branch. I am probably going to try and fix that some other time.</w:t>
+      </w:r>
+    </w:p>
+    <w:p>
+      <w:pPr>
+        <w:pStyle w:val="Textkrper"/>
+        <w:rPr>
+          <w:lang w:val="en-US"/>
+        </w:rPr>
+      </w:pPr>
+    </w:p>
+    <w:p>
+      <w:pPr>
+        <w:pStyle w:val="Textkrper"/>
+        <w:rPr>
+          <w:lang w:val="en-US"/>
+        </w:rPr>
+      </w:pPr>
+    </w:p>
+    <w:p>
+      <w:pPr>
+        <w:pStyle w:val="Textkrper"/>
+        <w:rPr>
+          <w:lang w:val="en-US"/>
+        </w:rPr>
+      </w:pPr>
+      <w:r>
+        <w:rPr>
+          <w:lang w:val="en-US"/>
+        </w:rPr>
+        <w:t>Third Video: Rotating Menu Button</w:t>
+      </w:r>
+    </w:p>
+    <w:p>
+      <w:pPr>
+        <w:pStyle w:val="Textkrper"/>
+        <w:numPr>
+          <w:ilvl w:val="0"/>
+          <w:numId w:val="12"/>
+        </w:numPr>
+        <w:rPr>
+          <w:lang w:val="en-US"/>
+        </w:rPr>
+      </w:pPr>
+      <w:r>
+        <w:rPr>
+          <w:lang w:val="en-US"/>
+        </w:rPr>
+        <w:t>Shortcut: highlight + Ctrl + D (select several same strings)</w:t>
       </w:r>
     </w:p>
     <w:p>
@@ -1846,6 +1948,119 @@
     </w:lvl>
   </w:abstractNum>
   <w:abstractNum w:abstractNumId="3" w15:restartNumberingAfterBreak="0">
+    <w:nsid w:val="3C9C6B99"/>
+    <w:multiLevelType w:val="hybridMultilevel"/>
+    <w:tmpl w:val="8C7A8DD2"/>
+    <w:lvl w:ilvl="0" w:tplc="71B23CF2">
+      <w:start w:val="25"/>
+      <w:numFmt w:val="bullet"/>
+      <w:lvlText w:val="-"/>
+      <w:lvlJc w:val="left"/>
+      <w:pPr>
+        <w:ind w:left="720" w:hanging="360"/>
+      </w:pPr>
+      <w:rPr>
+        <w:rFonts w:ascii="Times New Roman" w:eastAsia="Times New Roman" w:hAnsi="Times New Roman" w:cs="Times New Roman" w:hint="default"/>
+      </w:rPr>
+    </w:lvl>
+    <w:lvl w:ilvl="1" w:tplc="04070003" w:tentative="1">
+      <w:start w:val="1"/>
+      <w:numFmt w:val="bullet"/>
+      <w:lvlText w:val="o"/>
+      <w:lvlJc w:val="left"/>
+      <w:pPr>
+        <w:ind w:left="1440" w:hanging="360"/>
+      </w:pPr>
+      <w:rPr>
+        <w:rFonts w:ascii="Courier New" w:hAnsi="Courier New" w:cs="Courier New" w:hint="default"/>
+      </w:rPr>
+    </w:lvl>
+    <w:lvl w:ilvl="2" w:tplc="04070005" w:tentative="1">
+      <w:start w:val="1"/>
+      <w:numFmt w:val="bullet"/>
+      <w:lvlText w:val=""/>
+      <w:lvlJc w:val="left"/>
+      <w:pPr>
+        <w:ind w:left="2160" w:hanging="360"/>
+      </w:pPr>
+      <w:rPr>
+        <w:rFonts w:ascii="Wingdings" w:hAnsi="Wingdings" w:hint="default"/>
+      </w:rPr>
+    </w:lvl>
+    <w:lvl w:ilvl="3" w:tplc="04070001" w:tentative="1">
+      <w:start w:val="1"/>
+      <w:numFmt w:val="bullet"/>
+      <w:lvlText w:val=""/>
+      <w:lvlJc w:val="left"/>
+      <w:pPr>
+        <w:ind w:left="2880" w:hanging="360"/>
+      </w:pPr>
+      <w:rPr>
+        <w:rFonts w:ascii="Symbol" w:hAnsi="Symbol" w:hint="default"/>
+      </w:rPr>
+    </w:lvl>
+    <w:lvl w:ilvl="4" w:tplc="04070003" w:tentative="1">
+      <w:start w:val="1"/>
+      <w:numFmt w:val="bullet"/>
+      <w:lvlText w:val="o"/>
+      <w:lvlJc w:val="left"/>
+      <w:pPr>
+        <w:ind w:left="3600" w:hanging="360"/>
+      </w:pPr>
+      <w:rPr>
+        <w:rFonts w:ascii="Courier New" w:hAnsi="Courier New" w:cs="Courier New" w:hint="default"/>
+      </w:rPr>
+    </w:lvl>
+    <w:lvl w:ilvl="5" w:tplc="04070005" w:tentative="1">
+      <w:start w:val="1"/>
+      <w:numFmt w:val="bullet"/>
+      <w:lvlText w:val=""/>
+      <w:lvlJc w:val="left"/>
+      <w:pPr>
+        <w:ind w:left="4320" w:hanging="360"/>
+      </w:pPr>
+      <w:rPr>
+        <w:rFonts w:ascii="Wingdings" w:hAnsi="Wingdings" w:hint="default"/>
+      </w:rPr>
+    </w:lvl>
+    <w:lvl w:ilvl="6" w:tplc="04070001" w:tentative="1">
+      <w:start w:val="1"/>
+      <w:numFmt w:val="bullet"/>
+      <w:lvlText w:val=""/>
+      <w:lvlJc w:val="left"/>
+      <w:pPr>
+        <w:ind w:left="5040" w:hanging="360"/>
+      </w:pPr>
+      <w:rPr>
+        <w:rFonts w:ascii="Symbol" w:hAnsi="Symbol" w:hint="default"/>
+      </w:rPr>
+    </w:lvl>
+    <w:lvl w:ilvl="7" w:tplc="04070003" w:tentative="1">
+      <w:start w:val="1"/>
+      <w:numFmt w:val="bullet"/>
+      <w:lvlText w:val="o"/>
+      <w:lvlJc w:val="left"/>
+      <w:pPr>
+        <w:ind w:left="5760" w:hanging="360"/>
+      </w:pPr>
+      <w:rPr>
+        <w:rFonts w:ascii="Courier New" w:hAnsi="Courier New" w:cs="Courier New" w:hint="default"/>
+      </w:rPr>
+    </w:lvl>
+    <w:lvl w:ilvl="8" w:tplc="04070005" w:tentative="1">
+      <w:start w:val="1"/>
+      <w:numFmt w:val="bullet"/>
+      <w:lvlText w:val=""/>
+      <w:lvlJc w:val="left"/>
+      <w:pPr>
+        <w:ind w:left="6480" w:hanging="360"/>
+      </w:pPr>
+      <w:rPr>
+        <w:rFonts w:ascii="Wingdings" w:hAnsi="Wingdings" w:hint="default"/>
+      </w:rPr>
+    </w:lvl>
+  </w:abstractNum>
+  <w:abstractNum w:abstractNumId="4" w15:restartNumberingAfterBreak="0">
     <w:nsid w:val="3D2A2F30"/>
     <w:multiLevelType w:val="hybridMultilevel"/>
     <w:tmpl w:val="6720BA68"/>
@@ -1961,7 +2176,7 @@
       </w:pPr>
     </w:lvl>
   </w:abstractNum>
-  <w:abstractNum w:abstractNumId="4" w15:restartNumberingAfterBreak="0">
+  <w:abstractNum w:abstractNumId="5" w15:restartNumberingAfterBreak="0">
     <w:nsid w:val="455049AF"/>
     <w:multiLevelType w:val="multilevel"/>
     <w:tmpl w:val="034853E2"/>
@@ -2074,7 +2289,7 @@
       </w:pPr>
     </w:lvl>
   </w:abstractNum>
-  <w:abstractNum w:abstractNumId="5" w15:restartNumberingAfterBreak="0">
+  <w:abstractNum w:abstractNumId="6" w15:restartNumberingAfterBreak="0">
     <w:nsid w:val="47636F7E"/>
     <w:multiLevelType w:val="hybridMultilevel"/>
     <w:tmpl w:val="723CC8C2"/>
@@ -2187,7 +2402,7 @@
       </w:rPr>
     </w:lvl>
   </w:abstractNum>
-  <w:abstractNum w:abstractNumId="6" w15:restartNumberingAfterBreak="0">
+  <w:abstractNum w:abstractNumId="7" w15:restartNumberingAfterBreak="0">
     <w:nsid w:val="5E9F3BDB"/>
     <w:multiLevelType w:val="hybridMultilevel"/>
     <w:tmpl w:val="2524393A"/>
@@ -2303,7 +2518,7 @@
       </w:pPr>
     </w:lvl>
   </w:abstractNum>
-  <w:abstractNum w:abstractNumId="7" w15:restartNumberingAfterBreak="0">
+  <w:abstractNum w:abstractNumId="8" w15:restartNumberingAfterBreak="0">
     <w:nsid w:val="7411730C"/>
     <w:multiLevelType w:val="hybridMultilevel"/>
     <w:tmpl w:val="220EE75A"/>
@@ -2419,7 +2634,7 @@
       </w:pPr>
     </w:lvl>
   </w:abstractNum>
-  <w:abstractNum w:abstractNumId="8" w15:restartNumberingAfterBreak="0">
+  <w:abstractNum w:abstractNumId="9" w15:restartNumberingAfterBreak="0">
     <w:nsid w:val="75702816"/>
     <w:multiLevelType w:val="hybridMultilevel"/>
     <w:tmpl w:val="43CEABBE"/>
@@ -2535,7 +2750,7 @@
       </w:pPr>
     </w:lvl>
   </w:abstractNum>
-  <w:abstractNum w:abstractNumId="9" w15:restartNumberingAfterBreak="0">
+  <w:abstractNum w:abstractNumId="10" w15:restartNumberingAfterBreak="0">
     <w:nsid w:val="7B275709"/>
     <w:multiLevelType w:val="hybridMultilevel"/>
     <w:tmpl w:val="49C43494"/>
@@ -2651,7 +2866,7 @@
       </w:pPr>
     </w:lvl>
   </w:abstractNum>
-  <w:abstractNum w:abstractNumId="10" w15:restartNumberingAfterBreak="0">
+  <w:abstractNum w:abstractNumId="11" w15:restartNumberingAfterBreak="0">
     <w:nsid w:val="7C981A45"/>
     <w:multiLevelType w:val="multilevel"/>
     <w:tmpl w:val="034853E2"/>
@@ -2774,37 +2989,40 @@
     </w:lvl>
   </w:abstractNum>
   <w:num w:numId="1" w16cid:durableId="895353747">
-    <w:abstractNumId w:val="8"/>
+    <w:abstractNumId w:val="9"/>
   </w:num>
   <w:num w:numId="2" w16cid:durableId="447312932">
-    <w:abstractNumId w:val="3"/>
+    <w:abstractNumId w:val="4"/>
   </w:num>
   <w:num w:numId="3" w16cid:durableId="559051930">
-    <w:abstractNumId w:val="10"/>
+    <w:abstractNumId w:val="11"/>
   </w:num>
   <w:num w:numId="4" w16cid:durableId="715399816">
     <w:abstractNumId w:val="2"/>
   </w:num>
   <w:num w:numId="5" w16cid:durableId="331568787">
+    <w:abstractNumId w:val="8"/>
+  </w:num>
+  <w:num w:numId="6" w16cid:durableId="435058501">
+    <w:abstractNumId w:val="10"/>
+  </w:num>
+  <w:num w:numId="7" w16cid:durableId="1673333376">
     <w:abstractNumId w:val="7"/>
   </w:num>
-  <w:num w:numId="6" w16cid:durableId="435058501">
-    <w:abstractNumId w:val="9"/>
-  </w:num>
-  <w:num w:numId="7" w16cid:durableId="1673333376">
-    <w:abstractNumId w:val="6"/>
-  </w:num>
   <w:num w:numId="8" w16cid:durableId="986789389">
-    <w:abstractNumId w:val="4"/>
+    <w:abstractNumId w:val="5"/>
   </w:num>
   <w:num w:numId="9" w16cid:durableId="513888275">
-    <w:abstractNumId w:val="5"/>
+    <w:abstractNumId w:val="6"/>
   </w:num>
   <w:num w:numId="10" w16cid:durableId="528565220">
     <w:abstractNumId w:val="1"/>
   </w:num>
   <w:num w:numId="11" w16cid:durableId="950087371">
     <w:abstractNumId w:val="0"/>
+  </w:num>
+  <w:num w:numId="12" w16cid:durableId="1754155577">
+    <w:abstractNumId w:val="3"/>
   </w:num>
 </w:numbering>
 </file>

</xml_diff>

<commit_message>
4. video, first half: Menu Overlay
</commit_message>
<xml_diff>
--- a/SDS_front-end_learning_diary_blumenstein.docx
+++ b/SDS_front-end_learning_diary_blumenstein.docx
@@ -1245,20 +1245,71 @@
           <w:lang w:val="en-US"/>
         </w:rPr>
       </w:pPr>
-    </w:p>
-    <w:p>
-      <w:pPr>
-        <w:pStyle w:val="Textkrper"/>
-        <w:rPr>
-          <w:lang w:val="en-US"/>
-        </w:rPr>
-      </w:pPr>
-      <w:r>
-        <w:rPr>
-          <w:lang w:val="en-US"/>
-        </w:rPr>
-        <w:t>Third Video: Rotating Menu Button</w:t>
-      </w:r>
+      <w:r>
+        <w:rPr>
+          <w:lang w:val="en-US"/>
+        </w:rPr>
+        <w:t>I also watched the third video and created the rotating menu button. Another shortcut I learned while doing this was how to select several same strings one after another by highlighting one and press Ctrl + D. I understood how to show and close (in this case) nav items. It is interesting how the example project creates the menu button itself. In the past I have used an icon. Like this I also learned how to transform single lines for example.</w:t>
+      </w:r>
+    </w:p>
+    <w:p>
+      <w:pPr>
+        <w:pStyle w:val="Textkrper"/>
+        <w:rPr>
+          <w:lang w:val="en-US"/>
+        </w:rPr>
+      </w:pPr>
+      <w:r>
+        <w:rPr>
+          <w:lang w:val="en-US"/>
+        </w:rPr>
+        <w:t xml:space="preserve">Additionally, I learned how to split </w:t>
+      </w:r>
+      <w:proofErr w:type="gramStart"/>
+      <w:r>
+        <w:rPr>
+          <w:lang w:val="en-US"/>
+        </w:rPr>
+        <w:t>up .</w:t>
+      </w:r>
+      <w:proofErr w:type="spellStart"/>
+      <w:r>
+        <w:rPr>
+          <w:lang w:val="en-US"/>
+        </w:rPr>
+        <w:t>scss</w:t>
+      </w:r>
+      <w:proofErr w:type="spellEnd"/>
+      <w:proofErr w:type="gramEnd"/>
+      <w:r>
+        <w:rPr>
+          <w:lang w:val="en-US"/>
+        </w:rPr>
+        <w:t>-files and import different ones into the main file.</w:t>
+      </w:r>
+    </w:p>
+    <w:p>
+      <w:pPr>
+        <w:pStyle w:val="Textkrper"/>
+        <w:rPr>
+          <w:lang w:val="en-US"/>
+        </w:rPr>
+      </w:pPr>
+      <w:r>
+        <w:rPr>
+          <w:lang w:val="en-US"/>
+        </w:rPr>
+        <w:lastRenderedPageBreak/>
+        <w:t>26.12.2022</w:t>
+      </w:r>
+    </w:p>
+    <w:p>
+      <w:pPr>
+        <w:pStyle w:val="Textkrper"/>
+        <w:rPr>
+          <w:lang w:val="en-US"/>
+        </w:rPr>
+      </w:pPr>
     </w:p>
     <w:p>
       <w:pPr>
@@ -1275,7 +1326,25 @@
         <w:rPr>
           <w:lang w:val="en-US"/>
         </w:rPr>
-        <w:t>Shortcut: highlight + Ctrl + D (select several same strings)</w:t>
+        <w:t>Fourth Video: Menu Overlay &amp; Responsiveness</w:t>
+      </w:r>
+    </w:p>
+    <w:p>
+      <w:pPr>
+        <w:pStyle w:val="Textkrper"/>
+        <w:numPr>
+          <w:ilvl w:val="0"/>
+          <w:numId w:val="12"/>
+        </w:numPr>
+        <w:rPr>
+          <w:lang w:val="en-US"/>
+        </w:rPr>
+      </w:pPr>
+      <w:r>
+        <w:rPr>
+          <w:lang w:val="en-US"/>
+        </w:rPr>
+        <w:t>First half of video: menu overlay using scss</w:t>
       </w:r>
     </w:p>
     <w:p>

</xml_diff>

<commit_message>
4. video, second half: Added media queries and made menu overlay responsive
</commit_message>
<xml_diff>
--- a/SDS_front-end_learning_diary_blumenstein.docx
+++ b/SDS_front-end_learning_diary_blumenstein.docx
@@ -1344,7 +1344,109 @@
         <w:rPr>
           <w:lang w:val="en-US"/>
         </w:rPr>
-        <w:t>First half of video: menu overlay using scss</w:t>
+        <w:t xml:space="preserve">First half of video: menu overlay using </w:t>
+      </w:r>
+      <w:proofErr w:type="spellStart"/>
+      <w:r>
+        <w:rPr>
+          <w:lang w:val="en-US"/>
+        </w:rPr>
+        <w:t>scss</w:t>
+      </w:r>
+      <w:proofErr w:type="spellEnd"/>
+    </w:p>
+    <w:p>
+      <w:pPr>
+        <w:pStyle w:val="Textkrper"/>
+        <w:rPr>
+          <w:lang w:val="en-US"/>
+        </w:rPr>
+      </w:pPr>
+    </w:p>
+    <w:p>
+      <w:pPr>
+        <w:pStyle w:val="Textkrper"/>
+        <w:rPr>
+          <w:lang w:val="en-US"/>
+        </w:rPr>
+      </w:pPr>
+      <w:r>
+        <w:rPr>
+          <w:lang w:val="en-US"/>
+        </w:rPr>
+        <w:t>27.12.2022</w:t>
+      </w:r>
+    </w:p>
+    <w:p>
+      <w:pPr>
+        <w:pStyle w:val="Textkrper"/>
+        <w:rPr>
+          <w:lang w:val="en-US"/>
+        </w:rPr>
+      </w:pPr>
+    </w:p>
+    <w:p>
+      <w:pPr>
+        <w:pStyle w:val="Textkrper"/>
+        <w:numPr>
+          <w:ilvl w:val="0"/>
+          <w:numId w:val="12"/>
+        </w:numPr>
+        <w:rPr>
+          <w:lang w:val="en-US"/>
+        </w:rPr>
+      </w:pPr>
+      <w:r>
+        <w:rPr>
+          <w:lang w:val="en-US"/>
+        </w:rPr>
+        <w:t>Fourth video continued (responsiveness)</w:t>
+      </w:r>
+    </w:p>
+    <w:p>
+      <w:pPr>
+        <w:pStyle w:val="Textkrper"/>
+        <w:numPr>
+          <w:ilvl w:val="0"/>
+          <w:numId w:val="12"/>
+        </w:numPr>
+        <w:rPr>
+          <w:lang w:val="en-US"/>
+        </w:rPr>
+      </w:pPr>
+      <w:r>
+        <w:rPr>
+          <w:lang w:val="en-US"/>
+        </w:rPr>
+        <w:t xml:space="preserve">Media Query </w:t>
+      </w:r>
+      <w:proofErr w:type="spellStart"/>
+      <w:r>
+        <w:rPr>
+          <w:lang w:val="en-US"/>
+        </w:rPr>
+        <w:t>Mixins</w:t>
+      </w:r>
+      <w:proofErr w:type="spellEnd"/>
+      <w:r>
+        <w:rPr>
+          <w:lang w:val="en-US"/>
+        </w:rPr>
+        <w:t xml:space="preserve"> in _</w:t>
+      </w:r>
+      <w:proofErr w:type="spellStart"/>
+      <w:r>
+        <w:rPr>
+          <w:lang w:val="en-US"/>
+        </w:rPr>
+        <w:t>config.scss</w:t>
+      </w:r>
+      <w:proofErr w:type="spellEnd"/>
+      <w:r>
+        <w:rPr>
+          <w:lang w:val="en-US"/>
+        </w:rPr>
+        <w:t>, created _mobile.scss</w:t>
       </w:r>
     </w:p>
     <w:p>

</xml_diff>

<commit_message>
5th video: Text color function & About Page with CSS grid
</commit_message>
<xml_diff>
--- a/SDS_front-end_learning_diary_blumenstein.docx
+++ b/SDS_front-end_learning_diary_blumenstein.docx
@@ -1314,46 +1314,122 @@
     <w:p>
       <w:pPr>
         <w:pStyle w:val="Textkrper"/>
-        <w:numPr>
-          <w:ilvl w:val="0"/>
-          <w:numId w:val="12"/>
-        </w:numPr>
-        <w:rPr>
-          <w:lang w:val="en-US"/>
-        </w:rPr>
-      </w:pPr>
-      <w:r>
-        <w:rPr>
-          <w:lang w:val="en-US"/>
-        </w:rPr>
-        <w:t>Fourth Video: Menu Overlay &amp; Responsiveness</w:t>
-      </w:r>
-    </w:p>
-    <w:p>
-      <w:pPr>
-        <w:pStyle w:val="Textkrper"/>
-        <w:numPr>
-          <w:ilvl w:val="0"/>
-          <w:numId w:val="12"/>
-        </w:numPr>
-        <w:rPr>
-          <w:lang w:val="en-US"/>
-        </w:rPr>
-      </w:pPr>
-      <w:r>
-        <w:rPr>
-          <w:lang w:val="en-US"/>
-        </w:rPr>
-        <w:t xml:space="preserve">First half of video: menu overlay using </w:t>
+        <w:rPr>
+          <w:lang w:val="en-US"/>
+        </w:rPr>
+      </w:pPr>
+      <w:r>
+        <w:rPr>
+          <w:lang w:val="en-US"/>
+        </w:rPr>
+        <w:t>I started watching the fourth video about the Menu Overlay &amp; Responsiveness. I’ve learned how to use the &amp;-character</w:t>
+      </w:r>
+      <w:r>
+        <w:rPr>
+          <w:lang w:val="en-US"/>
+        </w:rPr>
+        <w:t xml:space="preserve"> to add classes to the class I am already in in the Sass-file. I also learned how to position specific items vertically and horizontally</w:t>
+      </w:r>
+      <w:r>
+        <w:rPr>
+          <w:lang w:val="en-US"/>
+        </w:rPr>
+        <w:t xml:space="preserve"> and how to style them</w:t>
+      </w:r>
+      <w:r>
+        <w:rPr>
+          <w:lang w:val="en-US"/>
+        </w:rPr>
+        <w:t>. To avoid scroll bars, overflow always needs to be hidden. To darken or lighten colors a little bit, there are useful functions that need the color and the parameter of how much one wants to darken/lighten that specific color.</w:t>
+      </w:r>
+      <w:r>
+        <w:rPr>
+          <w:lang w:val="en-US"/>
+        </w:rPr>
+        <w:t xml:space="preserve"> I already knew about list-style that hides the </w:t>
       </w:r>
       <w:proofErr w:type="spellStart"/>
       <w:r>
         <w:rPr>
           <w:lang w:val="en-US"/>
         </w:rPr>
-        <w:t>scss</w:t>
+        <w:t>bulletpoints</w:t>
       </w:r>
       <w:proofErr w:type="spellEnd"/>
+      <w:r>
+        <w:rPr>
+          <w:lang w:val="en-US"/>
+        </w:rPr>
+        <w:t xml:space="preserve"> if it is set to none.</w:t>
+      </w:r>
+    </w:p>
+    <w:p>
+      <w:pPr>
+        <w:pStyle w:val="Textkrper"/>
+        <w:rPr>
+          <w:lang w:val="en-US"/>
+        </w:rPr>
+      </w:pPr>
+      <w:r>
+        <w:rPr>
+          <w:lang w:val="en-US"/>
+        </w:rPr>
+        <w:t>An important function that was shown in the video was translate3</w:t>
+      </w:r>
+      <w:proofErr w:type="gramStart"/>
+      <w:r>
+        <w:rPr>
+          <w:lang w:val="en-US"/>
+        </w:rPr>
+        <w:t>d(</w:t>
+      </w:r>
+      <w:proofErr w:type="gramEnd"/>
+      <w:r>
+        <w:rPr>
+          <w:lang w:val="en-US"/>
+        </w:rPr>
+        <w:t>). It helps for example the menu to slide into the viewport smoothly, depending on how the parameters are set (if from the top, left, right, or bottom).</w:t>
+      </w:r>
+    </w:p>
+    <w:p>
+      <w:pPr>
+        <w:pStyle w:val="Textkrper"/>
+        <w:rPr>
+          <w:lang w:val="en-US"/>
+        </w:rPr>
+      </w:pPr>
+      <w:r>
+        <w:rPr>
+          <w:lang w:val="en-US"/>
+        </w:rPr>
+        <w:t>I also learned how to implement a delay for each individual item</w:t>
+      </w:r>
+      <w:r>
+        <w:rPr>
+          <w:lang w:val="en-US"/>
+        </w:rPr>
+        <w:t xml:space="preserve"> (</w:t>
+      </w:r>
+      <w:proofErr w:type="gramStart"/>
+      <w:r>
+        <w:rPr>
+          <w:lang w:val="en-US"/>
+        </w:rPr>
+        <w:t>nth-child</w:t>
+      </w:r>
+      <w:proofErr w:type="gramEnd"/>
+      <w:r>
+        <w:rPr>
+          <w:lang w:val="en-US"/>
+        </w:rPr>
+        <w:t>)</w:t>
+      </w:r>
+      <w:r>
+        <w:rPr>
+          <w:lang w:val="en-US"/>
+        </w:rPr>
+        <w:t>, which can also be useful in the future.</w:t>
+      </w:r>
     </w:p>
     <w:p>
       <w:pPr>
@@ -1388,37 +1464,33 @@
     <w:p>
       <w:pPr>
         <w:pStyle w:val="Textkrper"/>
-        <w:numPr>
-          <w:ilvl w:val="0"/>
-          <w:numId w:val="12"/>
-        </w:numPr>
-        <w:rPr>
-          <w:lang w:val="en-US"/>
-        </w:rPr>
-      </w:pPr>
-      <w:r>
-        <w:rPr>
-          <w:lang w:val="en-US"/>
-        </w:rPr>
-        <w:t>Fourth video continued (responsiveness)</w:t>
-      </w:r>
-    </w:p>
-    <w:p>
-      <w:pPr>
-        <w:pStyle w:val="Textkrper"/>
-        <w:numPr>
-          <w:ilvl w:val="0"/>
-          <w:numId w:val="12"/>
-        </w:numPr>
-        <w:rPr>
-          <w:lang w:val="en-US"/>
-        </w:rPr>
-      </w:pPr>
-      <w:r>
-        <w:rPr>
-          <w:lang w:val="en-US"/>
-        </w:rPr>
-        <w:t xml:space="preserve">Media Query </w:t>
+        <w:rPr>
+          <w:lang w:val="en-US"/>
+        </w:rPr>
+      </w:pPr>
+      <w:r>
+        <w:rPr>
+          <w:lang w:val="en-US"/>
+        </w:rPr>
+        <w:t xml:space="preserve">I continued working on the fourth video and learned a bit about responsiveness. From what I’ve learned in the past I already knew about the four different screen sizes that are also being used in the video. </w:t>
+      </w:r>
+      <w:r>
+        <w:rPr>
+          <w:lang w:val="en-US"/>
+        </w:rPr>
+        <w:t>Still,</w:t>
+      </w:r>
+      <w:r>
+        <w:rPr>
+          <w:lang w:val="en-US"/>
+        </w:rPr>
+        <w:t xml:space="preserve"> I had no clue about how to implement them as Sass functions </w:t>
+      </w:r>
+      <w:r>
+        <w:rPr>
+          <w:lang w:val="en-US"/>
+        </w:rPr>
+        <w:t xml:space="preserve">/ </w:t>
       </w:r>
       <w:proofErr w:type="spellStart"/>
       <w:r>
@@ -1432,30 +1504,151 @@
         <w:rPr>
           <w:lang w:val="en-US"/>
         </w:rPr>
-        <w:t xml:space="preserve"> in _</w:t>
-      </w:r>
-      <w:proofErr w:type="spellStart"/>
-      <w:r>
-        <w:rPr>
-          <w:lang w:val="en-US"/>
-        </w:rPr>
-        <w:t>config.scss</w:t>
-      </w:r>
-      <w:proofErr w:type="spellEnd"/>
-      <w:r>
-        <w:rPr>
-          <w:lang w:val="en-US"/>
-        </w:rPr>
-        <w:t>, created _mobile.scss</w:t>
-      </w:r>
-    </w:p>
-    <w:p>
-      <w:pPr>
-        <w:pStyle w:val="Textkrper"/>
-        <w:rPr>
-          <w:lang w:val="en-US"/>
-        </w:rPr>
-      </w:pPr>
+        <w:t xml:space="preserve"> </w:t>
+      </w:r>
+      <w:r>
+        <w:rPr>
+          <w:lang w:val="en-US"/>
+        </w:rPr>
+        <w:t xml:space="preserve">as I </w:t>
+      </w:r>
+      <w:r>
+        <w:rPr>
+          <w:lang w:val="en-US"/>
+        </w:rPr>
+        <w:t>did</w:t>
+      </w:r>
+      <w:r>
+        <w:rPr>
+          <w:lang w:val="en-US"/>
+        </w:rPr>
+        <w:t xml:space="preserve"> not work with Sass before.</w:t>
+      </w:r>
+    </w:p>
+    <w:p>
+      <w:pPr>
+        <w:pStyle w:val="Textkrper"/>
+        <w:rPr>
+          <w:lang w:val="en-US"/>
+        </w:rPr>
+      </w:pPr>
+      <w:r>
+        <w:rPr>
+          <w:lang w:val="en-US"/>
+        </w:rPr>
+        <w:t>I think the responsive part of the example project would be best to use for my own project as well, because I cannot think of any reason why I would need to change that, if it works so well.</w:t>
+      </w:r>
+    </w:p>
+    <w:p>
+      <w:pPr>
+        <w:pStyle w:val="Textkrper"/>
+        <w:rPr>
+          <w:lang w:val="en-US"/>
+        </w:rPr>
+      </w:pPr>
+      <w:r>
+        <w:rPr>
+          <w:lang w:val="en-US"/>
+        </w:rPr>
+        <w:t>Also, this might be my favorite part of the course until now, because responsiveness is such a useful topic to go through and it is easy to understand why the person in the video is doing what he is doing and how one could change that according to their own wishes.</w:t>
+      </w:r>
+    </w:p>
+    <w:p>
+      <w:pPr>
+        <w:pStyle w:val="Textkrper"/>
+        <w:rPr>
+          <w:lang w:val="en-US"/>
+        </w:rPr>
+      </w:pPr>
+    </w:p>
+    <w:p>
+      <w:pPr>
+        <w:pStyle w:val="Textkrper"/>
+        <w:rPr>
+          <w:lang w:val="en-US"/>
+        </w:rPr>
+      </w:pPr>
+    </w:p>
+    <w:p>
+      <w:pPr>
+        <w:pStyle w:val="Textkrper"/>
+        <w:rPr>
+          <w:lang w:val="en-US"/>
+        </w:rPr>
+      </w:pPr>
+    </w:p>
+    <w:p>
+      <w:pPr>
+        <w:pStyle w:val="Textkrper"/>
+        <w:rPr>
+          <w:lang w:val="en-US"/>
+        </w:rPr>
+      </w:pPr>
+    </w:p>
+    <w:p>
+      <w:pPr>
+        <w:pStyle w:val="Textkrper"/>
+        <w:rPr>
+          <w:lang w:val="en-US"/>
+        </w:rPr>
+      </w:pPr>
+    </w:p>
+    <w:p>
+      <w:pPr>
+        <w:pStyle w:val="Textkrper"/>
+        <w:rPr>
+          <w:lang w:val="en-US"/>
+        </w:rPr>
+      </w:pPr>
+      <w:r>
+        <w:rPr>
+          <w:lang w:val="en-US"/>
+        </w:rPr>
+        <w:lastRenderedPageBreak/>
+        <w:t>28.12.2022</w:t>
+      </w:r>
+    </w:p>
+    <w:p>
+      <w:pPr>
+        <w:pStyle w:val="Textkrper"/>
+        <w:rPr>
+          <w:lang w:val="en-US"/>
+        </w:rPr>
+      </w:pPr>
+    </w:p>
+    <w:p>
+      <w:pPr>
+        <w:pStyle w:val="Textkrper"/>
+        <w:rPr>
+          <w:lang w:val="en-US"/>
+        </w:rPr>
+      </w:pPr>
+      <w:r>
+        <w:rPr>
+          <w:lang w:val="en-US"/>
+        </w:rPr>
+        <w:t>I worked through the fifth video and therefore</w:t>
+      </w:r>
+      <w:r>
+        <w:rPr>
+          <w:lang w:val="en-US"/>
+        </w:rPr>
+        <w:t xml:space="preserve"> created a color function which I will probably be using in my own project as well. It makes sure that there won’t be any unreadable texts in terms of how background and text color work together.</w:t>
+      </w:r>
+    </w:p>
+    <w:p>
+      <w:pPr>
+        <w:pStyle w:val="Textkrper"/>
+        <w:rPr>
+          <w:lang w:val="en-US"/>
+        </w:rPr>
+      </w:pPr>
+      <w:r>
+        <w:rPr>
+          <w:lang w:val="en-US"/>
+        </w:rPr>
+        <w:t xml:space="preserve">The “About Me”-html page part was not very new to me, because I have worked with html a little before, but what I learned was another way of creating the CSS grid. </w:t>
+      </w:r>
     </w:p>
     <w:p>
       <w:pPr>

</xml_diff>

<commit_message>
6th video, pt. 2: Initial website finished
</commit_message>
<xml_diff>
--- a/SDS_front-end_learning_diary_blumenstein.docx
+++ b/SDS_front-end_learning_diary_blumenstein.docx
@@ -1647,7 +1647,99 @@
         <w:rPr>
           <w:lang w:val="en-US"/>
         </w:rPr>
-        <w:t xml:space="preserve">The “About Me”-html page part was not very new to me, because I have worked with html a little before, but what I learned was another way of creating the CSS grid. </w:t>
+        <w:t>The “About Me”-html page part was not very new to me, because I have worked with html a little before, but what I learned was another way of creating the CSS grid.</w:t>
+      </w:r>
+    </w:p>
+    <w:p>
+      <w:pPr>
+        <w:pStyle w:val="Textkrper"/>
+        <w:rPr>
+          <w:lang w:val="en-US"/>
+        </w:rPr>
+      </w:pPr>
+    </w:p>
+    <w:p>
+      <w:pPr>
+        <w:pStyle w:val="Textkrper"/>
+        <w:rPr>
+          <w:lang w:val="en-US"/>
+        </w:rPr>
+      </w:pPr>
+      <w:r>
+        <w:rPr>
+          <w:lang w:val="en-US"/>
+        </w:rPr>
+        <w:t>29.12.2022</w:t>
+      </w:r>
+    </w:p>
+    <w:p>
+      <w:pPr>
+        <w:pStyle w:val="Textkrper"/>
+        <w:rPr>
+          <w:lang w:val="en-US"/>
+        </w:rPr>
+      </w:pPr>
+    </w:p>
+    <w:p>
+      <w:pPr>
+        <w:pStyle w:val="Textkrper"/>
+        <w:rPr>
+          <w:lang w:val="en-US"/>
+        </w:rPr>
+      </w:pPr>
+      <w:r>
+        <w:rPr>
+          <w:lang w:val="en-US"/>
+        </w:rPr>
+        <w:t xml:space="preserve">In the sixth video only the last two html pages were created, so nothing completely new for me. But I learned a bit how to style them in a different way again. I think in general I learned a lot about CSS with the usage of Sass and I think it might even be easier this way. The </w:t>
+      </w:r>
+      <w:proofErr w:type="spellStart"/>
+      <w:r>
+        <w:rPr>
+          <w:lang w:val="en-US"/>
+        </w:rPr>
+        <w:t>easeOut</w:t>
+      </w:r>
+      <w:proofErr w:type="spellEnd"/>
+      <w:r>
+        <w:rPr>
+          <w:lang w:val="en-US"/>
+        </w:rPr>
+        <w:t xml:space="preserve"> feature is another thing I would probably use in </w:t>
+      </w:r>
+      <w:proofErr w:type="gramStart"/>
+      <w:r>
+        <w:rPr>
+          <w:lang w:val="en-US"/>
+        </w:rPr>
+        <w:t>all of</w:t>
+      </w:r>
+      <w:proofErr w:type="gramEnd"/>
+      <w:r>
+        <w:rPr>
+          <w:lang w:val="en-US"/>
+        </w:rPr>
+        <w:t xml:space="preserve"> my future works as I really like what it does to the User Experience.</w:t>
+      </w:r>
+      <w:r>
+        <w:rPr>
+          <w:lang w:val="en-US"/>
+        </w:rPr>
+        <w:t xml:space="preserve"> I even got better knowledge in responsiveness and found it a lot easier to follow along while reproducing the example project.</w:t>
+      </w:r>
+    </w:p>
+    <w:p>
+      <w:pPr>
+        <w:pStyle w:val="Textkrper"/>
+        <w:rPr>
+          <w:lang w:val="en-US"/>
+        </w:rPr>
+      </w:pPr>
+      <w:r>
+        <w:rPr>
+          <w:lang w:val="en-US"/>
+        </w:rPr>
+        <w:t>The next step is to use that project to create my own.</w:t>
       </w:r>
     </w:p>
     <w:p>

</xml_diff>

<commit_message>
Started my own project, home and journey page in progress
</commit_message>
<xml_diff>
--- a/SDS_front-end_learning_diary_blumenstein.docx
+++ b/SDS_front-end_learning_diary_blumenstein.docx
@@ -716,7 +716,19 @@
         <w:rPr>
           <w:lang w:val="en-US"/>
         </w:rPr>
-        <w:t xml:space="preserve">I started to watch the first video and got an introduction to sass. As I thought it would be the easiest to follow along, I decided to also use VS Code editor for this course and installed addons such as </w:t>
+        <w:t xml:space="preserve">I started to watch the first video and got an introduction to </w:t>
+      </w:r>
+      <w:r>
+        <w:rPr>
+          <w:lang w:val="en-US"/>
+        </w:rPr>
+        <w:t>S</w:t>
+      </w:r>
+      <w:r>
+        <w:rPr>
+          <w:lang w:val="en-US"/>
+        </w:rPr>
+        <w:t xml:space="preserve">ass. As I thought it would be the easiest to follow along, I decided to also use VS Code editor for this course and installed addons such as </w:t>
       </w:r>
       <w:proofErr w:type="spellStart"/>
       <w:r>
@@ -1740,6 +1752,384 @@
           <w:lang w:val="en-US"/>
         </w:rPr>
         <w:t>The next step is to use that project to create my own.</w:t>
+      </w:r>
+    </w:p>
+    <w:p>
+      <w:pPr>
+        <w:pStyle w:val="Textkrper"/>
+        <w:rPr>
+          <w:lang w:val="en-US"/>
+        </w:rPr>
+      </w:pPr>
+    </w:p>
+    <w:p>
+      <w:pPr>
+        <w:pStyle w:val="Textkrper"/>
+        <w:rPr>
+          <w:lang w:val="en-US"/>
+        </w:rPr>
+      </w:pPr>
+      <w:r>
+        <w:rPr>
+          <w:lang w:val="en-US"/>
+        </w:rPr>
+        <w:t>30.12.2022</w:t>
+      </w:r>
+    </w:p>
+    <w:p>
+      <w:pPr>
+        <w:pStyle w:val="Textkrper"/>
+        <w:rPr>
+          <w:lang w:val="en-US"/>
+        </w:rPr>
+      </w:pPr>
+      <w:r>
+        <w:rPr>
+          <w:lang w:val="en-US"/>
+        </w:rPr>
+        <w:t>MY PROJECT</w:t>
+      </w:r>
+    </w:p>
+    <w:p>
+      <w:pPr>
+        <w:pStyle w:val="Textkrper"/>
+        <w:numPr>
+          <w:ilvl w:val="0"/>
+          <w:numId w:val="13"/>
+        </w:numPr>
+        <w:rPr>
+          <w:lang w:val="en-US"/>
+        </w:rPr>
+      </w:pPr>
+      <w:r>
+        <w:rPr>
+          <w:lang w:val="en-US"/>
+        </w:rPr>
+        <w:t>First steps</w:t>
+      </w:r>
+      <w:r>
+        <w:rPr>
+          <w:lang w:val="en-US"/>
+        </w:rPr>
+        <w:t xml:space="preserve">, decided to create a website about my </w:t>
+      </w:r>
+      <w:proofErr w:type="spellStart"/>
+      <w:r>
+        <w:rPr>
+          <w:lang w:val="en-US"/>
+        </w:rPr>
+        <w:t>finland</w:t>
+      </w:r>
+      <w:proofErr w:type="spellEnd"/>
+      <w:r>
+        <w:rPr>
+          <w:lang w:val="en-US"/>
+        </w:rPr>
+        <w:t xml:space="preserve"> trips</w:t>
+      </w:r>
+    </w:p>
+    <w:p>
+      <w:pPr>
+        <w:pStyle w:val="Textkrper"/>
+        <w:numPr>
+          <w:ilvl w:val="0"/>
+          <w:numId w:val="13"/>
+        </w:numPr>
+        <w:rPr>
+          <w:lang w:val="en-US"/>
+        </w:rPr>
+      </w:pPr>
+      <w:r>
+        <w:rPr>
+          <w:lang w:val="en-US"/>
+        </w:rPr>
+        <w:t>Create</w:t>
+      </w:r>
+      <w:r>
+        <w:rPr>
+          <w:lang w:val="en-US"/>
+        </w:rPr>
+        <w:t>d</w:t>
+      </w:r>
+      <w:r>
+        <w:rPr>
+          <w:lang w:val="en-US"/>
+        </w:rPr>
+        <w:t xml:space="preserve"> </w:t>
+      </w:r>
+      <w:proofErr w:type="spellStart"/>
+      <w:r>
+        <w:rPr>
+          <w:lang w:val="en-US"/>
+        </w:rPr>
+        <w:t>dist</w:t>
+      </w:r>
+      <w:proofErr w:type="spellEnd"/>
+      <w:r>
+        <w:rPr>
+          <w:lang w:val="en-US"/>
+        </w:rPr>
+        <w:t xml:space="preserve">, </w:t>
+      </w:r>
+      <w:proofErr w:type="spellStart"/>
+      <w:r>
+        <w:rPr>
+          <w:lang w:val="en-US"/>
+        </w:rPr>
+        <w:t>scss</w:t>
+      </w:r>
+      <w:proofErr w:type="spellEnd"/>
+      <w:r>
+        <w:rPr>
+          <w:lang w:val="en-US"/>
+        </w:rPr>
+        <w:t xml:space="preserve">, index.html, </w:t>
+      </w:r>
+      <w:proofErr w:type="spellStart"/>
+      <w:proofErr w:type="gramStart"/>
+      <w:r>
+        <w:rPr>
+          <w:lang w:val="en-US"/>
+        </w:rPr>
+        <w:t>main.scss</w:t>
+      </w:r>
+      <w:proofErr w:type="spellEnd"/>
+      <w:proofErr w:type="gramEnd"/>
+      <w:r>
+        <w:rPr>
+          <w:lang w:val="en-US"/>
+        </w:rPr>
+        <w:t xml:space="preserve">, set up connection between </w:t>
+      </w:r>
+      <w:proofErr w:type="spellStart"/>
+      <w:r>
+        <w:rPr>
+          <w:lang w:val="en-US"/>
+        </w:rPr>
+        <w:t>scss</w:t>
+      </w:r>
+      <w:proofErr w:type="spellEnd"/>
+      <w:r>
+        <w:rPr>
+          <w:lang w:val="en-US"/>
+        </w:rPr>
+        <w:t xml:space="preserve"> and CSS</w:t>
+      </w:r>
+    </w:p>
+    <w:p>
+      <w:pPr>
+        <w:pStyle w:val="Textkrper"/>
+        <w:numPr>
+          <w:ilvl w:val="0"/>
+          <w:numId w:val="13"/>
+        </w:numPr>
+        <w:rPr>
+          <w:lang w:val="en-US"/>
+        </w:rPr>
+      </w:pPr>
+      <w:proofErr w:type="gramStart"/>
+      <w:r>
+        <w:rPr>
+          <w:lang w:val="en-US"/>
+        </w:rPr>
+        <w:t>Changed .</w:t>
+      </w:r>
+      <w:proofErr w:type="spellStart"/>
+      <w:r>
+        <w:rPr>
+          <w:lang w:val="en-US"/>
+        </w:rPr>
+        <w:t>gitignore</w:t>
+      </w:r>
+      <w:proofErr w:type="spellEnd"/>
+      <w:proofErr w:type="gramEnd"/>
+      <w:r>
+        <w:rPr>
+          <w:lang w:val="en-US"/>
+        </w:rPr>
+        <w:t xml:space="preserve"> from Coursework/</w:t>
+      </w:r>
+      <w:proofErr w:type="spellStart"/>
+      <w:r>
+        <w:rPr>
+          <w:lang w:val="en-US"/>
+        </w:rPr>
+        <w:t>modern_portfolio</w:t>
+      </w:r>
+      <w:proofErr w:type="spellEnd"/>
+      <w:r>
+        <w:rPr>
+          <w:lang w:val="en-US"/>
+        </w:rPr>
+        <w:t>/</w:t>
+      </w:r>
+      <w:proofErr w:type="spellStart"/>
+      <w:r>
+        <w:rPr>
+          <w:lang w:val="en-US"/>
+        </w:rPr>
+        <w:t>node_modules</w:t>
+      </w:r>
+      <w:proofErr w:type="spellEnd"/>
+      <w:r>
+        <w:rPr>
+          <w:lang w:val="en-US"/>
+        </w:rPr>
+        <w:t xml:space="preserve"> to **/</w:t>
+      </w:r>
+      <w:proofErr w:type="spellStart"/>
+      <w:r>
+        <w:rPr>
+          <w:lang w:val="en-US"/>
+        </w:rPr>
+        <w:t>node_modules</w:t>
+      </w:r>
+      <w:proofErr w:type="spellEnd"/>
+      <w:r>
+        <w:rPr>
+          <w:lang w:val="en-US"/>
+        </w:rPr>
+        <w:t xml:space="preserve"> to ignore the folder in my project as well</w:t>
+      </w:r>
+    </w:p>
+    <w:p>
+      <w:pPr>
+        <w:pStyle w:val="Textkrper"/>
+        <w:numPr>
+          <w:ilvl w:val="0"/>
+          <w:numId w:val="13"/>
+        </w:numPr>
+        <w:rPr>
+          <w:lang w:val="en-US"/>
+        </w:rPr>
+      </w:pPr>
+      <w:r>
+        <w:rPr>
+          <w:lang w:val="en-US"/>
+        </w:rPr>
+        <w:t>Created journey.html and started configuring Sass file</w:t>
+      </w:r>
+      <w:r>
+        <w:rPr>
+          <w:lang w:val="en-US"/>
+        </w:rPr>
+        <w:t xml:space="preserve"> (just to add my Finland journeys equivalent to the work from the example project and I needed to configure the </w:t>
+      </w:r>
+      <w:proofErr w:type="spellStart"/>
+      <w:r>
+        <w:rPr>
+          <w:lang w:val="en-US"/>
+        </w:rPr>
+        <w:t>easeOut</w:t>
+      </w:r>
+      <w:proofErr w:type="spellEnd"/>
+      <w:r>
+        <w:rPr>
+          <w:lang w:val="en-US"/>
+        </w:rPr>
+        <w:t xml:space="preserve"> </w:t>
+      </w:r>
+      <w:proofErr w:type="spellStart"/>
+      <w:r>
+        <w:rPr>
+          <w:lang w:val="en-US"/>
+        </w:rPr>
+        <w:t>mixin</w:t>
+      </w:r>
+      <w:proofErr w:type="spellEnd"/>
+      <w:r>
+        <w:rPr>
+          <w:lang w:val="en-US"/>
+        </w:rPr>
+        <w:t>)</w:t>
+      </w:r>
+      <w:r>
+        <w:rPr>
+          <w:lang w:val="en-US"/>
+        </w:rPr>
+        <w:t>. Copied everything from the _</w:t>
+      </w:r>
+      <w:proofErr w:type="spellStart"/>
+      <w:r>
+        <w:rPr>
+          <w:lang w:val="en-US"/>
+        </w:rPr>
+        <w:t>config.scss</w:t>
+      </w:r>
+      <w:proofErr w:type="spellEnd"/>
+      <w:r>
+        <w:rPr>
+          <w:lang w:val="en-US"/>
+        </w:rPr>
+        <w:t xml:space="preserve"> file, because I wouldn’t know what exactly to change there.</w:t>
+      </w:r>
+    </w:p>
+    <w:p>
+      <w:pPr>
+        <w:pStyle w:val="Textkrper"/>
+        <w:numPr>
+          <w:ilvl w:val="0"/>
+          <w:numId w:val="13"/>
+        </w:numPr>
+        <w:rPr>
+          <w:lang w:val="en-US"/>
+        </w:rPr>
+      </w:pPr>
+      <w:r>
+        <w:rPr>
+          <w:lang w:val="en-US"/>
+        </w:rPr>
+        <w:t>Chose some photos from all the trips from the past and got the idea to include a picture carousel, which we have used in the other media informatics course before.</w:t>
+      </w:r>
+    </w:p>
+    <w:p>
+      <w:pPr>
+        <w:pStyle w:val="Textkrper"/>
+        <w:numPr>
+          <w:ilvl w:val="0"/>
+          <w:numId w:val="13"/>
+        </w:numPr>
+        <w:rPr>
+          <w:lang w:val="en-US"/>
+        </w:rPr>
+      </w:pPr>
+      <w:r>
+        <w:rPr>
+          <w:lang w:val="en-US"/>
+        </w:rPr>
+        <w:t>Carousel didn’t work out, chose 1 photo for each trip</w:t>
+      </w:r>
+    </w:p>
+    <w:p>
+      <w:pPr>
+        <w:pStyle w:val="Textkrper"/>
+        <w:numPr>
+          <w:ilvl w:val="0"/>
+          <w:numId w:val="13"/>
+        </w:numPr>
+        <w:rPr>
+          <w:lang w:val="en-US"/>
+        </w:rPr>
+      </w:pPr>
+      <w:r>
+        <w:rPr>
+          <w:lang w:val="en-US"/>
+        </w:rPr>
+        <w:t>Created _</w:t>
+      </w:r>
+      <w:proofErr w:type="spellStart"/>
+      <w:r>
+        <w:rPr>
+          <w:lang w:val="en-US"/>
+        </w:rPr>
+        <w:t>mobile.scss</w:t>
+      </w:r>
+      <w:proofErr w:type="spellEnd"/>
+      <w:r>
+        <w:rPr>
+          <w:lang w:val="en-US"/>
+        </w:rPr>
+        <w:t xml:space="preserve"> without menu branding &amp; nav</w:t>
       </w:r>
     </w:p>
     <w:p>
@@ -2175,6 +2565,119 @@
     </w:lvl>
   </w:abstractNum>
   <w:abstractNum w:abstractNumId="1" w15:restartNumberingAfterBreak="0">
+    <w:nsid w:val="2F0E73C3"/>
+    <w:multiLevelType w:val="hybridMultilevel"/>
+    <w:tmpl w:val="AC3623EE"/>
+    <w:lvl w:ilvl="0" w:tplc="2BEA3C10">
+      <w:start w:val="30"/>
+      <w:numFmt w:val="bullet"/>
+      <w:lvlText w:val="-"/>
+      <w:lvlJc w:val="left"/>
+      <w:pPr>
+        <w:ind w:left="720" w:hanging="360"/>
+      </w:pPr>
+      <w:rPr>
+        <w:rFonts w:ascii="Times New Roman" w:eastAsia="Times New Roman" w:hAnsi="Times New Roman" w:cs="Times New Roman" w:hint="default"/>
+      </w:rPr>
+    </w:lvl>
+    <w:lvl w:ilvl="1" w:tplc="04070003" w:tentative="1">
+      <w:start w:val="1"/>
+      <w:numFmt w:val="bullet"/>
+      <w:lvlText w:val="o"/>
+      <w:lvlJc w:val="left"/>
+      <w:pPr>
+        <w:ind w:left="1440" w:hanging="360"/>
+      </w:pPr>
+      <w:rPr>
+        <w:rFonts w:ascii="Courier New" w:hAnsi="Courier New" w:cs="Courier New" w:hint="default"/>
+      </w:rPr>
+    </w:lvl>
+    <w:lvl w:ilvl="2" w:tplc="04070005" w:tentative="1">
+      <w:start w:val="1"/>
+      <w:numFmt w:val="bullet"/>
+      <w:lvlText w:val=""/>
+      <w:lvlJc w:val="left"/>
+      <w:pPr>
+        <w:ind w:left="2160" w:hanging="360"/>
+      </w:pPr>
+      <w:rPr>
+        <w:rFonts w:ascii="Wingdings" w:hAnsi="Wingdings" w:hint="default"/>
+      </w:rPr>
+    </w:lvl>
+    <w:lvl w:ilvl="3" w:tplc="04070001" w:tentative="1">
+      <w:start w:val="1"/>
+      <w:numFmt w:val="bullet"/>
+      <w:lvlText w:val=""/>
+      <w:lvlJc w:val="left"/>
+      <w:pPr>
+        <w:ind w:left="2880" w:hanging="360"/>
+      </w:pPr>
+      <w:rPr>
+        <w:rFonts w:ascii="Symbol" w:hAnsi="Symbol" w:hint="default"/>
+      </w:rPr>
+    </w:lvl>
+    <w:lvl w:ilvl="4" w:tplc="04070003" w:tentative="1">
+      <w:start w:val="1"/>
+      <w:numFmt w:val="bullet"/>
+      <w:lvlText w:val="o"/>
+      <w:lvlJc w:val="left"/>
+      <w:pPr>
+        <w:ind w:left="3600" w:hanging="360"/>
+      </w:pPr>
+      <w:rPr>
+        <w:rFonts w:ascii="Courier New" w:hAnsi="Courier New" w:cs="Courier New" w:hint="default"/>
+      </w:rPr>
+    </w:lvl>
+    <w:lvl w:ilvl="5" w:tplc="04070005" w:tentative="1">
+      <w:start w:val="1"/>
+      <w:numFmt w:val="bullet"/>
+      <w:lvlText w:val=""/>
+      <w:lvlJc w:val="left"/>
+      <w:pPr>
+        <w:ind w:left="4320" w:hanging="360"/>
+      </w:pPr>
+      <w:rPr>
+        <w:rFonts w:ascii="Wingdings" w:hAnsi="Wingdings" w:hint="default"/>
+      </w:rPr>
+    </w:lvl>
+    <w:lvl w:ilvl="6" w:tplc="04070001" w:tentative="1">
+      <w:start w:val="1"/>
+      <w:numFmt w:val="bullet"/>
+      <w:lvlText w:val=""/>
+      <w:lvlJc w:val="left"/>
+      <w:pPr>
+        <w:ind w:left="5040" w:hanging="360"/>
+      </w:pPr>
+      <w:rPr>
+        <w:rFonts w:ascii="Symbol" w:hAnsi="Symbol" w:hint="default"/>
+      </w:rPr>
+    </w:lvl>
+    <w:lvl w:ilvl="7" w:tplc="04070003" w:tentative="1">
+      <w:start w:val="1"/>
+      <w:numFmt w:val="bullet"/>
+      <w:lvlText w:val="o"/>
+      <w:lvlJc w:val="left"/>
+      <w:pPr>
+        <w:ind w:left="5760" w:hanging="360"/>
+      </w:pPr>
+      <w:rPr>
+        <w:rFonts w:ascii="Courier New" w:hAnsi="Courier New" w:cs="Courier New" w:hint="default"/>
+      </w:rPr>
+    </w:lvl>
+    <w:lvl w:ilvl="8" w:tplc="04070005" w:tentative="1">
+      <w:start w:val="1"/>
+      <w:numFmt w:val="bullet"/>
+      <w:lvlText w:val=""/>
+      <w:lvlJc w:val="left"/>
+      <w:pPr>
+        <w:ind w:left="6480" w:hanging="360"/>
+      </w:pPr>
+      <w:rPr>
+        <w:rFonts w:ascii="Wingdings" w:hAnsi="Wingdings" w:hint="default"/>
+      </w:rPr>
+    </w:lvl>
+  </w:abstractNum>
+  <w:abstractNum w:abstractNumId="2" w15:restartNumberingAfterBreak="0">
     <w:nsid w:val="351C210B"/>
     <w:multiLevelType w:val="hybridMultilevel"/>
     <w:tmpl w:val="FBA45332"/>
@@ -2287,7 +2790,7 @@
       </w:rPr>
     </w:lvl>
   </w:abstractNum>
-  <w:abstractNum w:abstractNumId="2" w15:restartNumberingAfterBreak="0">
+  <w:abstractNum w:abstractNumId="3" w15:restartNumberingAfterBreak="0">
     <w:nsid w:val="3B530E8E"/>
     <w:multiLevelType w:val="hybridMultilevel"/>
     <w:tmpl w:val="0C86E060"/>
@@ -2403,7 +2906,7 @@
       </w:pPr>
     </w:lvl>
   </w:abstractNum>
-  <w:abstractNum w:abstractNumId="3" w15:restartNumberingAfterBreak="0">
+  <w:abstractNum w:abstractNumId="4" w15:restartNumberingAfterBreak="0">
     <w:nsid w:val="3C9C6B99"/>
     <w:multiLevelType w:val="hybridMultilevel"/>
     <w:tmpl w:val="8C7A8DD2"/>
@@ -2516,7 +3019,7 @@
       </w:rPr>
     </w:lvl>
   </w:abstractNum>
-  <w:abstractNum w:abstractNumId="4" w15:restartNumberingAfterBreak="0">
+  <w:abstractNum w:abstractNumId="5" w15:restartNumberingAfterBreak="0">
     <w:nsid w:val="3D2A2F30"/>
     <w:multiLevelType w:val="hybridMultilevel"/>
     <w:tmpl w:val="6720BA68"/>
@@ -2632,7 +3135,7 @@
       </w:pPr>
     </w:lvl>
   </w:abstractNum>
-  <w:abstractNum w:abstractNumId="5" w15:restartNumberingAfterBreak="0">
+  <w:abstractNum w:abstractNumId="6" w15:restartNumberingAfterBreak="0">
     <w:nsid w:val="455049AF"/>
     <w:multiLevelType w:val="multilevel"/>
     <w:tmpl w:val="034853E2"/>
@@ -2745,7 +3248,7 @@
       </w:pPr>
     </w:lvl>
   </w:abstractNum>
-  <w:abstractNum w:abstractNumId="6" w15:restartNumberingAfterBreak="0">
+  <w:abstractNum w:abstractNumId="7" w15:restartNumberingAfterBreak="0">
     <w:nsid w:val="47636F7E"/>
     <w:multiLevelType w:val="hybridMultilevel"/>
     <w:tmpl w:val="723CC8C2"/>
@@ -2858,7 +3361,7 @@
       </w:rPr>
     </w:lvl>
   </w:abstractNum>
-  <w:abstractNum w:abstractNumId="7" w15:restartNumberingAfterBreak="0">
+  <w:abstractNum w:abstractNumId="8" w15:restartNumberingAfterBreak="0">
     <w:nsid w:val="5E9F3BDB"/>
     <w:multiLevelType w:val="hybridMultilevel"/>
     <w:tmpl w:val="2524393A"/>
@@ -2974,7 +3477,7 @@
       </w:pPr>
     </w:lvl>
   </w:abstractNum>
-  <w:abstractNum w:abstractNumId="8" w15:restartNumberingAfterBreak="0">
+  <w:abstractNum w:abstractNumId="9" w15:restartNumberingAfterBreak="0">
     <w:nsid w:val="7411730C"/>
     <w:multiLevelType w:val="hybridMultilevel"/>
     <w:tmpl w:val="220EE75A"/>
@@ -3090,7 +3593,7 @@
       </w:pPr>
     </w:lvl>
   </w:abstractNum>
-  <w:abstractNum w:abstractNumId="9" w15:restartNumberingAfterBreak="0">
+  <w:abstractNum w:abstractNumId="10" w15:restartNumberingAfterBreak="0">
     <w:nsid w:val="75702816"/>
     <w:multiLevelType w:val="hybridMultilevel"/>
     <w:tmpl w:val="43CEABBE"/>
@@ -3206,7 +3709,7 @@
       </w:pPr>
     </w:lvl>
   </w:abstractNum>
-  <w:abstractNum w:abstractNumId="10" w15:restartNumberingAfterBreak="0">
+  <w:abstractNum w:abstractNumId="11" w15:restartNumberingAfterBreak="0">
     <w:nsid w:val="7B275709"/>
     <w:multiLevelType w:val="hybridMultilevel"/>
     <w:tmpl w:val="49C43494"/>
@@ -3322,7 +3825,7 @@
       </w:pPr>
     </w:lvl>
   </w:abstractNum>
-  <w:abstractNum w:abstractNumId="11" w15:restartNumberingAfterBreak="0">
+  <w:abstractNum w:abstractNumId="12" w15:restartNumberingAfterBreak="0">
     <w:nsid w:val="7C981A45"/>
     <w:multiLevelType w:val="multilevel"/>
     <w:tmpl w:val="034853E2"/>
@@ -3445,40 +3948,43 @@
     </w:lvl>
   </w:abstractNum>
   <w:num w:numId="1" w16cid:durableId="895353747">
+    <w:abstractNumId w:val="10"/>
+  </w:num>
+  <w:num w:numId="2" w16cid:durableId="447312932">
+    <w:abstractNumId w:val="5"/>
+  </w:num>
+  <w:num w:numId="3" w16cid:durableId="559051930">
+    <w:abstractNumId w:val="12"/>
+  </w:num>
+  <w:num w:numId="4" w16cid:durableId="715399816">
+    <w:abstractNumId w:val="3"/>
+  </w:num>
+  <w:num w:numId="5" w16cid:durableId="331568787">
     <w:abstractNumId w:val="9"/>
   </w:num>
-  <w:num w:numId="2" w16cid:durableId="447312932">
-    <w:abstractNumId w:val="4"/>
-  </w:num>
-  <w:num w:numId="3" w16cid:durableId="559051930">
+  <w:num w:numId="6" w16cid:durableId="435058501">
     <w:abstractNumId w:val="11"/>
   </w:num>
-  <w:num w:numId="4" w16cid:durableId="715399816">
-    <w:abstractNumId w:val="2"/>
-  </w:num>
-  <w:num w:numId="5" w16cid:durableId="331568787">
+  <w:num w:numId="7" w16cid:durableId="1673333376">
     <w:abstractNumId w:val="8"/>
   </w:num>
-  <w:num w:numId="6" w16cid:durableId="435058501">
-    <w:abstractNumId w:val="10"/>
+  <w:num w:numId="8" w16cid:durableId="986789389">
+    <w:abstractNumId w:val="6"/>
   </w:num>
-  <w:num w:numId="7" w16cid:durableId="1673333376">
+  <w:num w:numId="9" w16cid:durableId="513888275">
     <w:abstractNumId w:val="7"/>
   </w:num>
-  <w:num w:numId="8" w16cid:durableId="986789389">
-    <w:abstractNumId w:val="5"/>
-  </w:num>
-  <w:num w:numId="9" w16cid:durableId="513888275">
-    <w:abstractNumId w:val="6"/>
-  </w:num>
   <w:num w:numId="10" w16cid:durableId="528565220">
-    <w:abstractNumId w:val="1"/>
+    <w:abstractNumId w:val="2"/>
   </w:num>
   <w:num w:numId="11" w16cid:durableId="950087371">
     <w:abstractNumId w:val="0"/>
   </w:num>
   <w:num w:numId="12" w16cid:durableId="1754155577">
-    <w:abstractNumId w:val="3"/>
+    <w:abstractNumId w:val="4"/>
+  </w:num>
+  <w:num w:numId="13" w16cid:durableId="1646860316">
+    <w:abstractNumId w:val="1"/>
   </w:num>
 </w:numbering>
 </file>

</xml_diff>

<commit_message>
Added Navigation Menu and About Me page
</commit_message>
<xml_diff>
--- a/SDS_front-end_learning_diary_blumenstein.docx
+++ b/SDS_front-end_learning_diary_blumenstein.docx
@@ -2118,6 +2118,7 @@
         <w:t>Created _</w:t>
       </w:r>
       <w:proofErr w:type="spellStart"/>
+      <w:proofErr w:type="gramStart"/>
       <w:r>
         <w:rPr>
           <w:lang w:val="en-US"/>
@@ -2125,11 +2126,129 @@
         <w:t>mobile.scss</w:t>
       </w:r>
       <w:proofErr w:type="spellEnd"/>
+      <w:proofErr w:type="gramEnd"/>
       <w:r>
         <w:rPr>
           <w:lang w:val="en-US"/>
         </w:rPr>
         <w:t xml:space="preserve"> without menu branding &amp; nav</w:t>
+      </w:r>
+    </w:p>
+    <w:p>
+      <w:pPr>
+        <w:pStyle w:val="Textkrper"/>
+        <w:numPr>
+          <w:ilvl w:val="0"/>
+          <w:numId w:val="13"/>
+        </w:numPr>
+        <w:rPr>
+          <w:lang w:val="en-US"/>
+        </w:rPr>
+      </w:pPr>
+      <w:r>
+        <w:rPr>
+          <w:lang w:val="en-US"/>
+        </w:rPr>
+        <w:lastRenderedPageBreak/>
+        <w:t>Edited the menu screen, had some problems with the picture</w:t>
+      </w:r>
+    </w:p>
+    <w:p>
+      <w:pPr>
+        <w:pStyle w:val="Textkrper"/>
+        <w:rPr>
+          <w:lang w:val="en-US"/>
+        </w:rPr>
+      </w:pPr>
+    </w:p>
+    <w:p>
+      <w:pPr>
+        <w:pStyle w:val="Textkrper"/>
+        <w:rPr>
+          <w:lang w:val="en-US"/>
+        </w:rPr>
+      </w:pPr>
+      <w:r>
+        <w:rPr>
+          <w:lang w:val="en-US"/>
+        </w:rPr>
+        <w:t>31.12.2022</w:t>
+      </w:r>
+    </w:p>
+    <w:p>
+      <w:pPr>
+        <w:pStyle w:val="Textkrper"/>
+        <w:rPr>
+          <w:lang w:val="en-US"/>
+        </w:rPr>
+      </w:pPr>
+    </w:p>
+    <w:p>
+      <w:pPr>
+        <w:pStyle w:val="Textkrper"/>
+        <w:numPr>
+          <w:ilvl w:val="0"/>
+          <w:numId w:val="13"/>
+        </w:numPr>
+        <w:rPr>
+          <w:lang w:val="en-US"/>
+        </w:rPr>
+      </w:pPr>
+      <w:r>
+        <w:rPr>
+          <w:lang w:val="en-US"/>
+        </w:rPr>
+        <w:t>Fixed the picture problem partly, changed the text and link colors</w:t>
+      </w:r>
+    </w:p>
+    <w:p>
+      <w:pPr>
+        <w:pStyle w:val="Textkrper"/>
+        <w:numPr>
+          <w:ilvl w:val="0"/>
+          <w:numId w:val="13"/>
+        </w:numPr>
+        <w:rPr>
+          <w:lang w:val="en-US"/>
+        </w:rPr>
+      </w:pPr>
+      <w:r>
+        <w:rPr>
+          <w:lang w:val="en-US"/>
+        </w:rPr>
+        <w:t>Googled how to make the picture in the menu responsive (</w:t>
+      </w:r>
+      <w:proofErr w:type="spellStart"/>
+      <w:r>
+        <w:rPr>
+          <w:lang w:val="en-US"/>
+        </w:rPr>
+        <w:t>didngt</w:t>
+      </w:r>
+      <w:proofErr w:type="spellEnd"/>
+      <w:r>
+        <w:rPr>
+          <w:lang w:val="en-US"/>
+        </w:rPr>
+        <w:t xml:space="preserve"> work)</w:t>
+      </w:r>
+    </w:p>
+    <w:p>
+      <w:pPr>
+        <w:pStyle w:val="Textkrper"/>
+        <w:numPr>
+          <w:ilvl w:val="0"/>
+          <w:numId w:val="13"/>
+        </w:numPr>
+        <w:rPr>
+          <w:lang w:val="en-US"/>
+        </w:rPr>
+      </w:pPr>
+      <w:r>
+        <w:rPr>
+          <w:lang w:val="en-US"/>
+        </w:rPr>
+        <w:t>I redesigned the About Me page and added some additional background images</w:t>
       </w:r>
     </w:p>
     <w:p>

</xml_diff>

<commit_message>
Added Carousel to Journey page
</commit_message>
<xml_diff>
--- a/SDS_front-end_learning_diary_blumenstein.docx
+++ b/SDS_front-end_learning_diary_blumenstein.docx
@@ -2249,6 +2249,24 @@
           <w:lang w:val="en-US"/>
         </w:rPr>
         <w:t>I redesigned the About Me page and added some additional background images</w:t>
+      </w:r>
+    </w:p>
+    <w:p>
+      <w:pPr>
+        <w:pStyle w:val="Textkrper"/>
+        <w:numPr>
+          <w:ilvl w:val="0"/>
+          <w:numId w:val="13"/>
+        </w:numPr>
+        <w:rPr>
+          <w:lang w:val="en-US"/>
+        </w:rPr>
+      </w:pPr>
+      <w:r>
+        <w:rPr>
+          <w:lang w:val="en-US"/>
+        </w:rPr>
+        <w:t>Included picture carousel on top of the journey page, because every single trip with carousel would have been too much anyways (needed to import bootstrap for that, but only on journeys.html)</w:t>
       </w:r>
     </w:p>
     <w:p>

</xml_diff>